<commit_message>
Update the WorkLoad List
</commit_message>
<xml_diff>
--- a/SP4 Proposal and FrameWork/Charts + Diagrams + Reports/SP4 Proposal.docx
+++ b/SP4 Proposal and FrameWork/Charts + Diagrams + Reports/SP4 Proposal.docx
@@ -113,21 +113,12 @@
           <w:szCs w:val="32"/>
         </w:rPr>
       </w:pPr>
-      <w:proofErr w:type="spellStart"/>
       <w:r>
         <w:rPr>
           <w:sz w:val="32"/>
           <w:szCs w:val="32"/>
         </w:rPr>
-        <w:t>Leow</w:t>
-      </w:r>
-      <w:proofErr w:type="spellEnd"/>
-      <w:r>
-        <w:rPr>
-          <w:sz w:val="32"/>
-          <w:szCs w:val="32"/>
-        </w:rPr>
-        <w:t xml:space="preserve"> Wei Thou, Samuel</w:t>
+        <w:t>Leow Wei Thou, Samuel</w:t>
       </w:r>
     </w:p>
     <w:p>
@@ -741,7 +732,7 @@
             <w:r>
               <w:rPr>
                 <w:noProof/>
-                <w:lang w:val="en-US"/>
+                <w:lang w:eastAsia="en-SG"/>
               </w:rPr>
               <w:drawing>
                 <wp:inline distT="0" distB="0" distL="0" distR="0">
@@ -1177,18 +1168,18 @@
         <w:tblLook w:val="04A0" w:firstRow="1" w:lastRow="0" w:firstColumn="1" w:lastColumn="0" w:noHBand="0" w:noVBand="1"/>
       </w:tblPr>
       <w:tblGrid>
-        <w:gridCol w:w="2120"/>
-        <w:gridCol w:w="2607"/>
-        <w:gridCol w:w="1915"/>
-        <w:gridCol w:w="2299"/>
+        <w:gridCol w:w="2134"/>
+        <w:gridCol w:w="2624"/>
+        <w:gridCol w:w="2106"/>
+        <w:gridCol w:w="2314"/>
       </w:tblGrid>
       <w:tr>
         <w:trPr>
-          <w:trHeight w:val="249"/>
+          <w:trHeight w:val="276"/>
         </w:trPr>
         <w:tc>
           <w:tcPr>
-            <w:tcW w:w="2120" w:type="dxa"/>
+            <w:tcW w:w="2134" w:type="dxa"/>
           </w:tcPr>
           <w:p>
             <w:pPr>
@@ -1201,7 +1192,7 @@
         </w:tc>
         <w:tc>
           <w:tcPr>
-            <w:tcW w:w="2607" w:type="dxa"/>
+            <w:tcW w:w="2624" w:type="dxa"/>
           </w:tcPr>
           <w:p>
             <w:pPr>
@@ -1214,7 +1205,7 @@
         </w:tc>
         <w:tc>
           <w:tcPr>
-            <w:tcW w:w="1915" w:type="dxa"/>
+            <w:tcW w:w="1927" w:type="dxa"/>
           </w:tcPr>
           <w:p>
             <w:pPr>
@@ -1227,7 +1218,7 @@
         </w:tc>
         <w:tc>
           <w:tcPr>
-            <w:tcW w:w="2299" w:type="dxa"/>
+            <w:tcW w:w="2314" w:type="dxa"/>
           </w:tcPr>
           <w:p>
             <w:pPr>
@@ -1241,546 +1232,562 @@
       </w:tr>
       <w:tr>
         <w:trPr>
-          <w:trHeight w:val="526"/>
+          <w:trHeight w:val="567"/>
         </w:trPr>
         <w:tc>
           <w:tcPr>
-            <w:tcW w:w="2120" w:type="dxa"/>
-          </w:tcPr>
-          <w:p>
-            <w:pPr>
-              <w:jc w:val="center"/>
-            </w:pPr>
-            <w:r>
-              <w:t>Samuel</w:t>
-            </w:r>
-          </w:p>
-        </w:tc>
-        <w:tc>
-          <w:tcPr>
-            <w:tcW w:w="2607" w:type="dxa"/>
-          </w:tcPr>
-          <w:p>
-            <w:pPr>
-              <w:jc w:val="both"/>
-            </w:pPr>
-            <w:r>
-              <w:t xml:space="preserve">Game States </w:t>
-            </w:r>
-            <w:r>
-              <w:sym w:font="Wingdings" w:char="F0E0"/>
-            </w:r>
-            <w:r>
-              <w:t xml:space="preserve"> Main Menu, settings</w:t>
-            </w:r>
-          </w:p>
-        </w:tc>
-        <w:tc>
-          <w:tcPr>
-            <w:tcW w:w="1915" w:type="dxa"/>
-          </w:tcPr>
-          <w:p>
-            <w:r>
-              <w:t>Creating menus</w:t>
-            </w:r>
-          </w:p>
-        </w:tc>
-        <w:tc>
-          <w:tcPr>
-            <w:tcW w:w="2299" w:type="dxa"/>
-          </w:tcPr>
-          <w:p>
-            <w:pPr>
-              <w:jc w:val="center"/>
-            </w:pPr>
-            <w:r>
-              <w:t>5</w:t>
-            </w:r>
+            <w:tcW w:w="2134" w:type="dxa"/>
+          </w:tcPr>
+          <w:p>
+            <w:pPr>
+              <w:jc w:val="center"/>
+            </w:pPr>
+            <w:r>
+              <w:t>Roland</w:t>
+            </w:r>
+          </w:p>
+        </w:tc>
+        <w:tc>
+          <w:tcPr>
+            <w:tcW w:w="2624" w:type="dxa"/>
+          </w:tcPr>
+          <w:p>
+            <w:pPr>
+              <w:jc w:val="both"/>
+            </w:pPr>
+            <w:proofErr w:type="spellStart"/>
+            <w:r>
+              <w:t>Highscore</w:t>
+            </w:r>
+            <w:proofErr w:type="spellEnd"/>
+            <w:r>
+              <w:t xml:space="preserve"> Class</w:t>
+            </w:r>
+          </w:p>
+        </w:tc>
+        <w:tc>
+          <w:tcPr>
+            <w:tcW w:w="1927" w:type="dxa"/>
+          </w:tcPr>
+          <w:p>
+            <w:r>
+              <w:t xml:space="preserve">Load and Save a list of </w:t>
+            </w:r>
+            <w:proofErr w:type="spellStart"/>
+            <w:r>
+              <w:t>highscores</w:t>
+            </w:r>
+            <w:proofErr w:type="spellEnd"/>
+            <w:r>
+              <w:t xml:space="preserve"> from text file</w:t>
+            </w:r>
+          </w:p>
+        </w:tc>
+        <w:tc>
+          <w:tcPr>
+            <w:tcW w:w="2314" w:type="dxa"/>
+          </w:tcPr>
+          <w:p>
+            <w:pPr>
+              <w:jc w:val="center"/>
+            </w:pPr>
           </w:p>
         </w:tc>
       </w:tr>
       <w:tr>
         <w:trPr>
-          <w:trHeight w:val="775"/>
+          <w:trHeight w:val="874"/>
         </w:trPr>
         <w:tc>
           <w:tcPr>
-            <w:tcW w:w="2120" w:type="dxa"/>
-          </w:tcPr>
-          <w:p>
-            <w:pPr>
-              <w:jc w:val="center"/>
-            </w:pPr>
-            <w:r>
-              <w:t>Volunteer</w:t>
-            </w:r>
-          </w:p>
-        </w:tc>
-        <w:tc>
-          <w:tcPr>
-            <w:tcW w:w="2607" w:type="dxa"/>
-          </w:tcPr>
-          <w:p>
-            <w:pPr>
-              <w:jc w:val="both"/>
-            </w:pPr>
-            <w:r>
-              <w:t>Textures</w:t>
-            </w:r>
-          </w:p>
-        </w:tc>
-        <w:tc>
-          <w:tcPr>
-            <w:tcW w:w="1915" w:type="dxa"/>
-          </w:tcPr>
-          <w:p>
-            <w:r>
-              <w:t>Creating and implementing textures</w:t>
-            </w:r>
-          </w:p>
-        </w:tc>
-        <w:tc>
-          <w:tcPr>
-            <w:tcW w:w="2299" w:type="dxa"/>
-          </w:tcPr>
-          <w:p>
-            <w:pPr>
-              <w:jc w:val="center"/>
-            </w:pPr>
-            <w:r>
-              <w:t>3</w:t>
+            <w:tcW w:w="2134" w:type="dxa"/>
+          </w:tcPr>
+          <w:p>
+            <w:pPr>
+              <w:jc w:val="center"/>
+            </w:pPr>
+            <w:r>
+              <w:t>Roland</w:t>
+            </w:r>
+          </w:p>
+        </w:tc>
+        <w:tc>
+          <w:tcPr>
+            <w:tcW w:w="2624" w:type="dxa"/>
+          </w:tcPr>
+          <w:p>
+            <w:pPr>
+              <w:jc w:val="both"/>
+            </w:pPr>
+            <w:r>
+              <w:t xml:space="preserve">Buyer Class (Rendering </w:t>
+            </w:r>
+            <w:proofErr w:type="spellStart"/>
+            <w:r>
+              <w:t>algo</w:t>
+            </w:r>
+            <w:proofErr w:type="spellEnd"/>
+            <w:r>
+              <w:t xml:space="preserve">, personality </w:t>
+            </w:r>
+            <w:proofErr w:type="spellStart"/>
+            <w:r>
+              <w:t>algo</w:t>
+            </w:r>
+            <w:proofErr w:type="spellEnd"/>
+            <w:r>
+              <w:t>, waypoints)</w:t>
+            </w:r>
+          </w:p>
+        </w:tc>
+        <w:tc>
+          <w:tcPr>
+            <w:tcW w:w="1927" w:type="dxa"/>
+          </w:tcPr>
+          <w:p>
+            <w:r>
+              <w:t xml:space="preserve">Creating algorithm that dictates </w:t>
+            </w:r>
+            <w:proofErr w:type="gramStart"/>
+            <w:r>
+              <w:t>buyers</w:t>
+            </w:r>
+            <w:proofErr w:type="gramEnd"/>
+            <w:r>
+              <w:t xml:space="preserve"> attitude.</w:t>
+            </w:r>
+          </w:p>
+        </w:tc>
+        <w:tc>
+          <w:tcPr>
+            <w:tcW w:w="2314" w:type="dxa"/>
+          </w:tcPr>
+          <w:p>
+            <w:pPr>
+              <w:jc w:val="center"/>
+            </w:pPr>
+            <w:r>
+              <w:t>9</w:t>
             </w:r>
           </w:p>
         </w:tc>
       </w:tr>
       <w:tr>
         <w:trPr>
-          <w:trHeight w:val="512"/>
+          <w:trHeight w:val="859"/>
         </w:trPr>
         <w:tc>
           <w:tcPr>
-            <w:tcW w:w="2120" w:type="dxa"/>
-          </w:tcPr>
-          <w:p>
-            <w:pPr>
-              <w:jc w:val="center"/>
-            </w:pPr>
-            <w:r>
-              <w:t>Amos</w:t>
-            </w:r>
-          </w:p>
-        </w:tc>
-        <w:tc>
-          <w:tcPr>
-            <w:tcW w:w="2607" w:type="dxa"/>
-          </w:tcPr>
-          <w:p>
-            <w:pPr>
-              <w:jc w:val="both"/>
-            </w:pPr>
-            <w:r>
-              <w:t>Win Lose condition</w:t>
-            </w:r>
-          </w:p>
-        </w:tc>
-        <w:tc>
-          <w:tcPr>
-            <w:tcW w:w="1915" w:type="dxa"/>
-          </w:tcPr>
-          <w:p>
-            <w:r>
-              <w:t>Creating win/ lose conditions</w:t>
-            </w:r>
-          </w:p>
-        </w:tc>
-        <w:tc>
-          <w:tcPr>
-            <w:tcW w:w="2299" w:type="dxa"/>
-          </w:tcPr>
-          <w:p>
-            <w:pPr>
-              <w:jc w:val="center"/>
-            </w:pPr>
-            <w:r>
-              <w:t>1</w:t>
+            <w:tcW w:w="2134" w:type="dxa"/>
+          </w:tcPr>
+          <w:p>
+            <w:pPr>
+              <w:jc w:val="center"/>
+            </w:pPr>
+            <w:r>
+              <w:t>Roland</w:t>
+            </w:r>
+          </w:p>
+        </w:tc>
+        <w:tc>
+          <w:tcPr>
+            <w:tcW w:w="2624" w:type="dxa"/>
+          </w:tcPr>
+          <w:p>
+            <w:pPr>
+              <w:jc w:val="both"/>
+            </w:pPr>
+            <w:r>
+              <w:t>Weather (haze) Class (single weather)</w:t>
+            </w:r>
+          </w:p>
+        </w:tc>
+        <w:tc>
+          <w:tcPr>
+            <w:tcW w:w="1927" w:type="dxa"/>
+          </w:tcPr>
+          <w:p>
+            <w:r>
+              <w:t>Creating algorithm that randomizes weather density.</w:t>
+            </w:r>
+          </w:p>
+        </w:tc>
+        <w:tc>
+          <w:tcPr>
+            <w:tcW w:w="2314" w:type="dxa"/>
+          </w:tcPr>
+          <w:p>
+            <w:pPr>
+              <w:jc w:val="center"/>
+            </w:pPr>
+            <w:r>
+              <w:t>8</w:t>
             </w:r>
           </w:p>
         </w:tc>
       </w:tr>
       <w:tr>
         <w:trPr>
-          <w:trHeight w:val="263"/>
+          <w:trHeight w:val="859"/>
         </w:trPr>
         <w:tc>
           <w:tcPr>
-            <w:tcW w:w="2120" w:type="dxa"/>
-          </w:tcPr>
-          <w:p>
-            <w:pPr>
-              <w:jc w:val="center"/>
-            </w:pPr>
-            <w:r>
-              <w:t xml:space="preserve">Ying </w:t>
-            </w:r>
-            <w:proofErr w:type="spellStart"/>
-            <w:r>
-              <w:t>Tzi</w:t>
-            </w:r>
-            <w:proofErr w:type="spellEnd"/>
-          </w:p>
-        </w:tc>
-        <w:tc>
-          <w:tcPr>
-            <w:tcW w:w="2607" w:type="dxa"/>
-          </w:tcPr>
-          <w:p>
-            <w:pPr>
-              <w:jc w:val="both"/>
-            </w:pPr>
-            <w:r>
-              <w:t>UI</w:t>
-            </w:r>
-            <w:r>
-              <w:t xml:space="preserve"> (Basic only)</w:t>
-            </w:r>
-          </w:p>
-        </w:tc>
-        <w:tc>
-          <w:tcPr>
-            <w:tcW w:w="1915" w:type="dxa"/>
-          </w:tcPr>
-          <w:p>
-            <w:r>
-              <w:t>Creating game UI</w:t>
-            </w:r>
-          </w:p>
-        </w:tc>
-        <w:tc>
-          <w:tcPr>
-            <w:tcW w:w="2299" w:type="dxa"/>
-          </w:tcPr>
-          <w:p>
-            <w:pPr>
-              <w:jc w:val="center"/>
-            </w:pPr>
-            <w:r>
-              <w:t>7</w:t>
+            <w:tcW w:w="2134" w:type="dxa"/>
+          </w:tcPr>
+          <w:p>
+            <w:pPr>
+              <w:jc w:val="center"/>
+            </w:pPr>
+            <w:r>
+              <w:t>Ying Tzu</w:t>
+            </w:r>
+          </w:p>
+        </w:tc>
+        <w:tc>
+          <w:tcPr>
+            <w:tcW w:w="2624" w:type="dxa"/>
+          </w:tcPr>
+          <w:p>
+            <w:pPr>
+              <w:jc w:val="both"/>
+            </w:pPr>
+            <w:r>
+              <w:t>Textures</w:t>
+            </w:r>
+          </w:p>
+        </w:tc>
+        <w:tc>
+          <w:tcPr>
+            <w:tcW w:w="1927" w:type="dxa"/>
+          </w:tcPr>
+          <w:p>
+            <w:r>
+              <w:t>Creating and implementing textures</w:t>
+            </w:r>
+          </w:p>
+        </w:tc>
+        <w:tc>
+          <w:tcPr>
+            <w:tcW w:w="2314" w:type="dxa"/>
+          </w:tcPr>
+          <w:p>
+            <w:pPr>
+              <w:jc w:val="center"/>
+            </w:pPr>
+            <w:r>
+              <w:t>3</w:t>
             </w:r>
           </w:p>
         </w:tc>
       </w:tr>
       <w:tr>
         <w:trPr>
-          <w:trHeight w:val="526"/>
+          <w:trHeight w:val="291"/>
         </w:trPr>
         <w:tc>
           <w:tcPr>
-            <w:tcW w:w="2120" w:type="dxa"/>
-          </w:tcPr>
-          <w:p>
-            <w:pPr>
-              <w:jc w:val="center"/>
-            </w:pPr>
-            <w:r>
-              <w:t>Amos</w:t>
-            </w:r>
-          </w:p>
-        </w:tc>
-        <w:tc>
-          <w:tcPr>
-            <w:tcW w:w="2607" w:type="dxa"/>
-          </w:tcPr>
-          <w:p>
-            <w:pPr>
-              <w:jc w:val="both"/>
-            </w:pPr>
-            <w:r>
-              <w:t>Sound</w:t>
-            </w:r>
-          </w:p>
-        </w:tc>
-        <w:tc>
-          <w:tcPr>
-            <w:tcW w:w="1915" w:type="dxa"/>
-          </w:tcPr>
-          <w:p>
-            <w:r>
-              <w:t>Creating sound class to use.</w:t>
-            </w:r>
-          </w:p>
-        </w:tc>
-        <w:tc>
-          <w:tcPr>
-            <w:tcW w:w="2299" w:type="dxa"/>
-          </w:tcPr>
-          <w:p>
-            <w:pPr>
-              <w:jc w:val="center"/>
-            </w:pPr>
-            <w:r>
-              <w:t>2</w:t>
+            <w:tcW w:w="2134" w:type="dxa"/>
+          </w:tcPr>
+          <w:p>
+            <w:pPr>
+              <w:jc w:val="center"/>
+            </w:pPr>
+            <w:r>
+              <w:t>Ying Tzu</w:t>
+            </w:r>
+          </w:p>
+        </w:tc>
+        <w:tc>
+          <w:tcPr>
+            <w:tcW w:w="2624" w:type="dxa"/>
+          </w:tcPr>
+          <w:p>
+            <w:pPr>
+              <w:jc w:val="both"/>
+            </w:pPr>
+            <w:r>
+              <w:t>UI</w:t>
+            </w:r>
+            <w:r>
+              <w:t xml:space="preserve"> (Buttons, </w:t>
+            </w:r>
+            <w:proofErr w:type="spellStart"/>
+            <w:r>
+              <w:t>etc</w:t>
+            </w:r>
+            <w:proofErr w:type="spellEnd"/>
+            <w:r>
+              <w:t>)</w:t>
+            </w:r>
+          </w:p>
+        </w:tc>
+        <w:tc>
+          <w:tcPr>
+            <w:tcW w:w="1927" w:type="dxa"/>
+          </w:tcPr>
+          <w:p>
+            <w:r>
+              <w:t>Creating game UI, button class and on click checking</w:t>
+            </w:r>
+          </w:p>
+        </w:tc>
+        <w:tc>
+          <w:tcPr>
+            <w:tcW w:w="2314" w:type="dxa"/>
+          </w:tcPr>
+          <w:p>
+            <w:pPr>
+              <w:jc w:val="center"/>
+            </w:pPr>
+            <w:r>
+              <w:t>7</w:t>
             </w:r>
           </w:p>
         </w:tc>
       </w:tr>
       <w:tr>
         <w:trPr>
-          <w:trHeight w:val="249"/>
+          <w:trHeight w:val="291"/>
         </w:trPr>
         <w:tc>
           <w:tcPr>
-            <w:tcW w:w="2120" w:type="dxa"/>
-          </w:tcPr>
-          <w:p>
-            <w:pPr>
-              <w:jc w:val="center"/>
-            </w:pPr>
-            <w:r>
-              <w:t>Samuel</w:t>
-            </w:r>
-          </w:p>
-        </w:tc>
-        <w:tc>
-          <w:tcPr>
-            <w:tcW w:w="2607" w:type="dxa"/>
-          </w:tcPr>
-          <w:p>
-            <w:pPr>
-              <w:jc w:val="both"/>
-            </w:pPr>
-            <w:r>
-              <w:t>2</w:t>
-            </w:r>
-            <w:r>
-              <w:t>.5</w:t>
-            </w:r>
-            <w:r>
-              <w:t>D Camera</w:t>
-            </w:r>
-          </w:p>
-        </w:tc>
-        <w:tc>
-          <w:tcPr>
-            <w:tcW w:w="1915" w:type="dxa"/>
-          </w:tcPr>
-          <w:p>
-            <w:r>
-              <w:t>Coding out camera</w:t>
-            </w:r>
-          </w:p>
-        </w:tc>
-        <w:tc>
-          <w:tcPr>
-            <w:tcW w:w="2299" w:type="dxa"/>
-          </w:tcPr>
-          <w:p>
-            <w:pPr>
-              <w:jc w:val="center"/>
-            </w:pPr>
-            <w:r>
-              <w:t>5</w:t>
-            </w:r>
+            <w:tcW w:w="2134" w:type="dxa"/>
+          </w:tcPr>
+          <w:p>
+            <w:pPr>
+              <w:jc w:val="center"/>
+            </w:pPr>
+            <w:r>
+              <w:t>Ying Tzu</w:t>
+            </w:r>
+          </w:p>
+        </w:tc>
+        <w:tc>
+          <w:tcPr>
+            <w:tcW w:w="2624" w:type="dxa"/>
+          </w:tcPr>
+          <w:p>
+            <w:pPr>
+              <w:jc w:val="both"/>
+            </w:pPr>
+            <w:r>
+              <w:t xml:space="preserve">Bar Class </w:t>
+            </w:r>
+          </w:p>
+        </w:tc>
+        <w:tc>
+          <w:tcPr>
+            <w:tcW w:w="1927" w:type="dxa"/>
+          </w:tcPr>
+          <w:p>
+            <w:r>
+              <w:t>Displays and update a timer bar for in game visual</w:t>
+            </w:r>
+          </w:p>
+        </w:tc>
+        <w:tc>
+          <w:tcPr>
+            <w:tcW w:w="2314" w:type="dxa"/>
+          </w:tcPr>
+          <w:p>
+            <w:pPr>
+              <w:jc w:val="center"/>
+            </w:pPr>
           </w:p>
         </w:tc>
       </w:tr>
       <w:tr>
         <w:trPr>
-          <w:trHeight w:val="775"/>
+          <w:trHeight w:val="291"/>
         </w:trPr>
         <w:tc>
           <w:tcPr>
-            <w:tcW w:w="2120" w:type="dxa"/>
-          </w:tcPr>
-          <w:p>
-            <w:pPr>
-              <w:jc w:val="center"/>
-            </w:pPr>
-            <w:r>
-              <w:t xml:space="preserve">Ying </w:t>
-            </w:r>
-            <w:proofErr w:type="spellStart"/>
-            <w:r>
-              <w:t>Tzi</w:t>
-            </w:r>
-            <w:proofErr w:type="spellEnd"/>
-          </w:p>
-        </w:tc>
-        <w:tc>
-          <w:tcPr>
-            <w:tcW w:w="2607" w:type="dxa"/>
-          </w:tcPr>
-          <w:p>
-            <w:pPr>
-              <w:jc w:val="both"/>
-            </w:pPr>
-            <w:r>
-              <w:t>Money System (Buy/Sell/No. of mask)</w:t>
-            </w:r>
-          </w:p>
-        </w:tc>
-        <w:tc>
-          <w:tcPr>
-            <w:tcW w:w="1915" w:type="dxa"/>
-          </w:tcPr>
-          <w:p>
-            <w:r>
-              <w:t>Implementing algorithm for money.</w:t>
-            </w:r>
-          </w:p>
-        </w:tc>
-        <w:tc>
-          <w:tcPr>
-            <w:tcW w:w="2299" w:type="dxa"/>
-          </w:tcPr>
-          <w:p>
-            <w:pPr>
-              <w:jc w:val="center"/>
-            </w:pPr>
-            <w:r>
-              <w:t>4</w:t>
-            </w:r>
+            <w:tcW w:w="2134" w:type="dxa"/>
+          </w:tcPr>
+          <w:p>
+            <w:pPr>
+              <w:jc w:val="center"/>
+            </w:pPr>
+            <w:r>
+              <w:t>Ying Tzu</w:t>
+            </w:r>
+          </w:p>
+        </w:tc>
+        <w:tc>
+          <w:tcPr>
+            <w:tcW w:w="2624" w:type="dxa"/>
+          </w:tcPr>
+          <w:p>
+            <w:pPr>
+              <w:jc w:val="both"/>
+            </w:pPr>
+            <w:r>
+              <w:t>Money Animation Class</w:t>
+            </w:r>
+          </w:p>
+        </w:tc>
+        <w:tc>
+          <w:tcPr>
+            <w:tcW w:w="1927" w:type="dxa"/>
+          </w:tcPr>
+          <w:p>
+            <w:r>
+              <w:rPr>
+                <w:rFonts w:cs="Times New Roman"/>
+                <w:color w:val="252525"/>
+                <w:shd w:val="clear" w:color="auto" w:fill="FFFFFF"/>
+              </w:rPr>
+              <w:t xml:space="preserve">Animation of money flying up when a </w:t>
+            </w:r>
+            <w:r>
+              <w:rPr>
+                <w:rFonts w:cs="Times New Roman"/>
+                <w:color w:val="252525"/>
+                <w:shd w:val="clear" w:color="auto" w:fill="FFFFFF"/>
+              </w:rPr>
+              <w:t>buyer</w:t>
+            </w:r>
+            <w:r>
+              <w:rPr>
+                <w:rFonts w:cs="Times New Roman"/>
+                <w:color w:val="252525"/>
+                <w:shd w:val="clear" w:color="auto" w:fill="FFFFFF"/>
+              </w:rPr>
+              <w:t xml:space="preserve"> buys a mask</w:t>
+            </w:r>
+          </w:p>
+        </w:tc>
+        <w:tc>
+          <w:tcPr>
+            <w:tcW w:w="2314" w:type="dxa"/>
+          </w:tcPr>
+          <w:p>
+            <w:pPr>
+              <w:jc w:val="center"/>
+            </w:pPr>
           </w:p>
         </w:tc>
       </w:tr>
       <w:tr>
         <w:trPr>
-          <w:trHeight w:val="789"/>
+          <w:trHeight w:val="859"/>
         </w:trPr>
         <w:tc>
           <w:tcPr>
-            <w:tcW w:w="2120" w:type="dxa"/>
-          </w:tcPr>
-          <w:p>
-            <w:pPr>
-              <w:jc w:val="center"/>
-            </w:pPr>
-            <w:r>
-              <w:t>Roland</w:t>
-            </w:r>
-          </w:p>
-        </w:tc>
-        <w:tc>
-          <w:tcPr>
-            <w:tcW w:w="2607" w:type="dxa"/>
-          </w:tcPr>
-          <w:p>
-            <w:pPr>
-              <w:jc w:val="both"/>
-            </w:pPr>
-            <w:r>
-              <w:t xml:space="preserve">Buyer Class (Rendering </w:t>
-            </w:r>
-            <w:proofErr w:type="spellStart"/>
-            <w:r>
-              <w:t>algo</w:t>
-            </w:r>
-            <w:proofErr w:type="spellEnd"/>
-            <w:r>
-              <w:t xml:space="preserve">, personality </w:t>
-            </w:r>
-            <w:proofErr w:type="spellStart"/>
-            <w:r>
-              <w:t>algo</w:t>
-            </w:r>
-            <w:proofErr w:type="spellEnd"/>
-            <w:r>
-              <w:t>, waypoints)</w:t>
-            </w:r>
-          </w:p>
-        </w:tc>
-        <w:tc>
-          <w:tcPr>
-            <w:tcW w:w="1915" w:type="dxa"/>
-          </w:tcPr>
-          <w:p>
-            <w:r>
-              <w:t xml:space="preserve">Creating algorithm that dictates </w:t>
-            </w:r>
-            <w:proofErr w:type="gramStart"/>
-            <w:r>
-              <w:t>buyers</w:t>
-            </w:r>
-            <w:proofErr w:type="gramEnd"/>
-            <w:r>
-              <w:t xml:space="preserve"> attitude.</w:t>
-            </w:r>
-          </w:p>
-        </w:tc>
-        <w:tc>
-          <w:tcPr>
-            <w:tcW w:w="2299" w:type="dxa"/>
-          </w:tcPr>
-          <w:p>
-            <w:pPr>
-              <w:jc w:val="center"/>
-            </w:pPr>
-            <w:r>
-              <w:t>9</w:t>
+            <w:tcW w:w="2134" w:type="dxa"/>
+          </w:tcPr>
+          <w:p>
+            <w:pPr>
+              <w:jc w:val="center"/>
+            </w:pPr>
+            <w:r>
+              <w:t>Ying Tzu</w:t>
+            </w:r>
+          </w:p>
+        </w:tc>
+        <w:tc>
+          <w:tcPr>
+            <w:tcW w:w="2624" w:type="dxa"/>
+          </w:tcPr>
+          <w:p>
+            <w:pPr>
+              <w:jc w:val="both"/>
+            </w:pPr>
+            <w:r>
+              <w:t>Money System</w:t>
+            </w:r>
+          </w:p>
+          <w:p>
+            <w:pPr>
+              <w:jc w:val="both"/>
+            </w:pPr>
+            <w:r>
+              <w:t>(Buy/Sell/No. of mask)</w:t>
+            </w:r>
+          </w:p>
+        </w:tc>
+        <w:tc>
+          <w:tcPr>
+            <w:tcW w:w="1927" w:type="dxa"/>
+          </w:tcPr>
+          <w:p>
+            <w:r>
+              <w:t>Implementing algorithm for money.</w:t>
+            </w:r>
+          </w:p>
+        </w:tc>
+        <w:tc>
+          <w:tcPr>
+            <w:tcW w:w="2314" w:type="dxa"/>
+          </w:tcPr>
+          <w:p>
+            <w:pPr>
+              <w:jc w:val="center"/>
+            </w:pPr>
+            <w:r>
+              <w:t>4</w:t>
             </w:r>
           </w:p>
         </w:tc>
       </w:tr>
       <w:tr>
         <w:trPr>
-          <w:trHeight w:val="775"/>
+          <w:trHeight w:val="859"/>
         </w:trPr>
         <w:tc>
           <w:tcPr>
-            <w:tcW w:w="2120" w:type="dxa"/>
-          </w:tcPr>
-          <w:p>
-            <w:pPr>
-              <w:jc w:val="center"/>
-            </w:pPr>
-            <w:r>
-              <w:t>Roland</w:t>
-            </w:r>
-          </w:p>
-        </w:tc>
-        <w:tc>
-          <w:tcPr>
-            <w:tcW w:w="2607" w:type="dxa"/>
-          </w:tcPr>
-          <w:p>
-            <w:pPr>
-              <w:jc w:val="both"/>
-            </w:pPr>
-            <w:r>
-              <w:t>Weather (haze) Class (single weather)</w:t>
-            </w:r>
-          </w:p>
-        </w:tc>
-        <w:tc>
-          <w:tcPr>
-            <w:tcW w:w="1915" w:type="dxa"/>
-          </w:tcPr>
-          <w:p>
-            <w:r>
-              <w:t>Creating algorithm that randomizes weather density.</w:t>
-            </w:r>
-          </w:p>
-        </w:tc>
-        <w:tc>
-          <w:tcPr>
-            <w:tcW w:w="2299" w:type="dxa"/>
-          </w:tcPr>
-          <w:p>
-            <w:pPr>
-              <w:jc w:val="center"/>
-            </w:pPr>
-            <w:r>
-              <w:t>8</w:t>
-            </w:r>
+            <w:tcW w:w="2134" w:type="dxa"/>
+          </w:tcPr>
+          <w:p>
+            <w:pPr>
+              <w:jc w:val="center"/>
+            </w:pPr>
+            <w:r>
+              <w:t>Ying Tzu</w:t>
+            </w:r>
+          </w:p>
+        </w:tc>
+        <w:tc>
+          <w:tcPr>
+            <w:tcW w:w="2624" w:type="dxa"/>
+          </w:tcPr>
+          <w:p>
+            <w:pPr>
+              <w:jc w:val="both"/>
+            </w:pPr>
+            <w:r>
+              <w:t>Stall Class</w:t>
+            </w:r>
+          </w:p>
+        </w:tc>
+        <w:tc>
+          <w:tcPr>
+            <w:tcW w:w="1927" w:type="dxa"/>
+          </w:tcPr>
+          <w:p>
+            <w:r>
+              <w:t>An entity child class that stores values for gas mask and price</w:t>
+            </w:r>
+          </w:p>
+        </w:tc>
+        <w:tc>
+          <w:tcPr>
+            <w:tcW w:w="2314" w:type="dxa"/>
+          </w:tcPr>
+          <w:p>
+            <w:pPr>
+              <w:jc w:val="center"/>
+            </w:pPr>
           </w:p>
         </w:tc>
       </w:tr>
       <w:tr>
         <w:trPr>
-          <w:trHeight w:val="789"/>
+          <w:trHeight w:val="874"/>
         </w:trPr>
         <w:tc>
           <w:tcPr>
-            <w:tcW w:w="2120" w:type="dxa"/>
+            <w:tcW w:w="2134" w:type="dxa"/>
           </w:tcPr>
           <w:p>
             <w:pPr>
@@ -1793,7 +1800,7 @@
         </w:tc>
         <w:tc>
           <w:tcPr>
-            <w:tcW w:w="2607" w:type="dxa"/>
+            <w:tcW w:w="2624" w:type="dxa"/>
           </w:tcPr>
           <w:p>
             <w:pPr>
@@ -1806,7 +1813,7 @@
         </w:tc>
         <w:tc>
           <w:tcPr>
-            <w:tcW w:w="1915" w:type="dxa"/>
+            <w:tcW w:w="1927" w:type="dxa"/>
           </w:tcPr>
           <w:p>
             <w:r>
@@ -1816,7 +1823,7 @@
         </w:tc>
         <w:tc>
           <w:tcPr>
-            <w:tcW w:w="2299" w:type="dxa"/>
+            <w:tcW w:w="2314" w:type="dxa"/>
           </w:tcPr>
           <w:p>
             <w:pPr>
@@ -1830,11 +1837,11 @@
       </w:tr>
       <w:tr>
         <w:trPr>
-          <w:trHeight w:val="512"/>
+          <w:trHeight w:val="567"/>
         </w:trPr>
         <w:tc>
           <w:tcPr>
-            <w:tcW w:w="2120" w:type="dxa"/>
+            <w:tcW w:w="2134" w:type="dxa"/>
           </w:tcPr>
           <w:p>
             <w:pPr>
@@ -1847,7 +1854,7 @@
         </w:tc>
         <w:tc>
           <w:tcPr>
-            <w:tcW w:w="2607" w:type="dxa"/>
+            <w:tcW w:w="2624" w:type="dxa"/>
           </w:tcPr>
           <w:p>
             <w:pPr>
@@ -1860,7 +1867,7 @@
         </w:tc>
         <w:tc>
           <w:tcPr>
-            <w:tcW w:w="1915" w:type="dxa"/>
+            <w:tcW w:w="1927" w:type="dxa"/>
           </w:tcPr>
           <w:p>
             <w:r>
@@ -1870,7 +1877,7 @@
         </w:tc>
         <w:tc>
           <w:tcPr>
-            <w:tcW w:w="2299" w:type="dxa"/>
+            <w:tcW w:w="2314" w:type="dxa"/>
           </w:tcPr>
           <w:p>
             <w:pPr>
@@ -1884,119 +1891,122 @@
       </w:tr>
       <w:tr>
         <w:trPr>
-          <w:trHeight w:val="512"/>
+          <w:trHeight w:val="567"/>
         </w:trPr>
         <w:tc>
           <w:tcPr>
-            <w:tcW w:w="2120" w:type="dxa"/>
-          </w:tcPr>
-          <w:p>
-            <w:pPr>
-              <w:jc w:val="center"/>
-            </w:pPr>
-            <w:r>
-              <w:t>Samuel</w:t>
-            </w:r>
-          </w:p>
-        </w:tc>
-        <w:tc>
-          <w:tcPr>
-            <w:tcW w:w="2607" w:type="dxa"/>
-          </w:tcPr>
-          <w:p>
-            <w:pPr>
-              <w:jc w:val="both"/>
-            </w:pPr>
-            <w:r>
-              <w:t>Timer Class</w:t>
-            </w:r>
-          </w:p>
-        </w:tc>
-        <w:tc>
-          <w:tcPr>
-            <w:tcW w:w="1915" w:type="dxa"/>
-          </w:tcPr>
-          <w:p>
-            <w:r>
-              <w:t>Class with delta time and timers.</w:t>
-            </w:r>
-          </w:p>
-        </w:tc>
-        <w:tc>
-          <w:tcPr>
-            <w:tcW w:w="2299" w:type="dxa"/>
-          </w:tcPr>
-          <w:p>
-            <w:pPr>
-              <w:jc w:val="center"/>
-            </w:pPr>
-            <w:r>
-              <w:t>1</w:t>
-            </w:r>
+            <w:tcW w:w="2134" w:type="dxa"/>
+          </w:tcPr>
+          <w:p>
+            <w:pPr>
+              <w:jc w:val="center"/>
+            </w:pPr>
+            <w:r>
+              <w:t>Wei Qi</w:t>
+            </w:r>
+          </w:p>
+        </w:tc>
+        <w:tc>
+          <w:tcPr>
+            <w:tcW w:w="2624" w:type="dxa"/>
+          </w:tcPr>
+          <w:p>
+            <w:pPr>
+              <w:jc w:val="both"/>
+            </w:pPr>
+            <w:r>
+              <w:t>Models</w:t>
+            </w:r>
+          </w:p>
+        </w:tc>
+        <w:tc>
+          <w:tcPr>
+            <w:tcW w:w="1927" w:type="dxa"/>
+          </w:tcPr>
+          <w:p>
+            <w:r>
+              <w:t xml:space="preserve">Models made in </w:t>
+            </w:r>
+            <w:proofErr w:type="spellStart"/>
+            <w:r>
+              <w:t>maya</w:t>
+            </w:r>
+            <w:proofErr w:type="spellEnd"/>
+            <w:r>
+              <w:t xml:space="preserve"> and UV mapping for Stalls</w:t>
+            </w:r>
+          </w:p>
+        </w:tc>
+        <w:tc>
+          <w:tcPr>
+            <w:tcW w:w="2314" w:type="dxa"/>
+          </w:tcPr>
+          <w:p>
+            <w:pPr>
+              <w:jc w:val="center"/>
+            </w:pPr>
           </w:p>
         </w:tc>
       </w:tr>
       <w:tr>
         <w:trPr>
-          <w:trHeight w:val="512"/>
+          <w:trHeight w:val="567"/>
         </w:trPr>
         <w:tc>
           <w:tcPr>
-            <w:tcW w:w="2120" w:type="dxa"/>
-          </w:tcPr>
-          <w:p>
-            <w:pPr>
-              <w:jc w:val="center"/>
-            </w:pPr>
-            <w:r>
-              <w:t>Amos</w:t>
-            </w:r>
-          </w:p>
-        </w:tc>
-        <w:tc>
-          <w:tcPr>
-            <w:tcW w:w="2607" w:type="dxa"/>
-          </w:tcPr>
-          <w:p>
-            <w:pPr>
-              <w:jc w:val="both"/>
-            </w:pPr>
-            <w:r>
-              <w:t>Grid Map</w:t>
-            </w:r>
-          </w:p>
-        </w:tc>
-        <w:tc>
-          <w:tcPr>
-            <w:tcW w:w="1915" w:type="dxa"/>
-          </w:tcPr>
-          <w:p>
-            <w:r>
-              <w:t>A grid map for placement of shops.</w:t>
-            </w:r>
-          </w:p>
-        </w:tc>
-        <w:tc>
-          <w:tcPr>
-            <w:tcW w:w="2299" w:type="dxa"/>
-          </w:tcPr>
-          <w:p>
-            <w:pPr>
-              <w:jc w:val="center"/>
-            </w:pPr>
-            <w:r>
-              <w:t>5</w:t>
-            </w:r>
+            <w:tcW w:w="2134" w:type="dxa"/>
+          </w:tcPr>
+          <w:p>
+            <w:pPr>
+              <w:jc w:val="center"/>
+            </w:pPr>
+            <w:r>
+              <w:lastRenderedPageBreak/>
+              <w:t>Wei Qi</w:t>
+            </w:r>
+          </w:p>
+        </w:tc>
+        <w:tc>
+          <w:tcPr>
+            <w:tcW w:w="2624" w:type="dxa"/>
+          </w:tcPr>
+          <w:p>
+            <w:pPr>
+              <w:jc w:val="both"/>
+            </w:pPr>
+            <w:r>
+              <w:t>Buying mask during gameplay</w:t>
+            </w:r>
+          </w:p>
+        </w:tc>
+        <w:tc>
+          <w:tcPr>
+            <w:tcW w:w="1927" w:type="dxa"/>
+          </w:tcPr>
+          <w:p>
+            <w:r>
+              <w:t>Able to select stalls to buy mask</w:t>
+            </w:r>
+          </w:p>
+        </w:tc>
+        <w:tc>
+          <w:tcPr>
+            <w:tcW w:w="2314" w:type="dxa"/>
+          </w:tcPr>
+          <w:p>
+            <w:pPr>
+              <w:jc w:val="center"/>
+            </w:pPr>
           </w:p>
         </w:tc>
       </w:tr>
       <w:tr>
         <w:trPr>
-          <w:trHeight w:val="512"/>
+          <w:trHeight w:val="583"/>
         </w:trPr>
         <w:tc>
           <w:tcPr>
-            <w:tcW w:w="2120" w:type="dxa"/>
+            <w:tcW w:w="2134" w:type="dxa"/>
           </w:tcPr>
           <w:p>
             <w:pPr>
@@ -2009,103 +2019,420 @@
         </w:tc>
         <w:tc>
           <w:tcPr>
-            <w:tcW w:w="2607" w:type="dxa"/>
-          </w:tcPr>
-          <w:p>
-            <w:pPr>
-              <w:jc w:val="both"/>
-            </w:pPr>
-            <w:r>
-              <w:t>Clicking</w:t>
-            </w:r>
-          </w:p>
-        </w:tc>
-        <w:tc>
-          <w:tcPr>
-            <w:tcW w:w="1915" w:type="dxa"/>
-          </w:tcPr>
-          <w:p>
-            <w:r>
-              <w:t>Clicking on customer to initiate purchase</w:t>
-            </w:r>
-          </w:p>
-        </w:tc>
-        <w:tc>
-          <w:tcPr>
-            <w:tcW w:w="2299" w:type="dxa"/>
-          </w:tcPr>
-          <w:p>
-            <w:pPr>
-              <w:jc w:val="center"/>
-            </w:pPr>
-            <w:r>
-              <w:t>6</w:t>
+            <w:tcW w:w="2624" w:type="dxa"/>
+          </w:tcPr>
+          <w:p>
+            <w:pPr>
+              <w:jc w:val="both"/>
+            </w:pPr>
+            <w:r>
+              <w:t>Game State Manager</w:t>
+            </w:r>
+          </w:p>
+          <w:p>
+            <w:pPr>
+              <w:jc w:val="both"/>
+            </w:pPr>
+            <w:r>
+              <w:t>(Framework)</w:t>
+            </w:r>
+          </w:p>
+        </w:tc>
+        <w:tc>
+          <w:tcPr>
+            <w:tcW w:w="1927" w:type="dxa"/>
+          </w:tcPr>
+          <w:p>
+            <w:r>
+              <w:t xml:space="preserve">Creating </w:t>
+            </w:r>
+            <w:r>
+              <w:t>the base of game states</w:t>
+            </w:r>
+            <w:r>
+              <w:t xml:space="preserve"> and its manager class</w:t>
+            </w:r>
+          </w:p>
+        </w:tc>
+        <w:tc>
+          <w:tcPr>
+            <w:tcW w:w="2314" w:type="dxa"/>
+          </w:tcPr>
+          <w:p>
+            <w:pPr>
+              <w:jc w:val="center"/>
+            </w:pPr>
+            <w:r>
+              <w:t>5</w:t>
             </w:r>
           </w:p>
         </w:tc>
       </w:tr>
       <w:tr>
         <w:trPr>
-          <w:trHeight w:val="794"/>
+          <w:trHeight w:val="276"/>
         </w:trPr>
         <w:tc>
           <w:tcPr>
-            <w:tcW w:w="2120" w:type="dxa"/>
-          </w:tcPr>
-          <w:p>
-            <w:pPr>
-              <w:pBdr>
-                <w:bottom w:val="single" w:sz="6" w:space="1" w:color="auto"/>
-              </w:pBdr>
+            <w:tcW w:w="2134" w:type="dxa"/>
+          </w:tcPr>
+          <w:p>
+            <w:pPr>
+              <w:jc w:val="center"/>
+            </w:pPr>
+            <w:r>
+              <w:t>Samuel</w:t>
+            </w:r>
+          </w:p>
+        </w:tc>
+        <w:tc>
+          <w:tcPr>
+            <w:tcW w:w="2624" w:type="dxa"/>
+          </w:tcPr>
+          <w:p>
+            <w:pPr>
+              <w:jc w:val="both"/>
+            </w:pPr>
+            <w:r>
+              <w:t xml:space="preserve">3D </w:t>
+            </w:r>
+            <w:r>
+              <w:t>Camera</w:t>
+            </w:r>
+          </w:p>
+        </w:tc>
+        <w:tc>
+          <w:tcPr>
+            <w:tcW w:w="1927" w:type="dxa"/>
+          </w:tcPr>
+          <w:p>
+            <w:r>
+              <w:t>Coding out camera</w:t>
+            </w:r>
+            <w:r>
+              <w:t xml:space="preserve"> and its functions</w:t>
+            </w:r>
+          </w:p>
+        </w:tc>
+        <w:tc>
+          <w:tcPr>
+            <w:tcW w:w="2314" w:type="dxa"/>
+          </w:tcPr>
+          <w:p>
+            <w:pPr>
+              <w:jc w:val="center"/>
+            </w:pPr>
+            <w:r>
+              <w:t>5</w:t>
+            </w:r>
+          </w:p>
+        </w:tc>
+      </w:tr>
+      <w:tr>
+        <w:trPr>
+          <w:trHeight w:val="567"/>
+        </w:trPr>
+        <w:tc>
+          <w:tcPr>
+            <w:tcW w:w="2134" w:type="dxa"/>
+          </w:tcPr>
+          <w:p>
+            <w:pPr>
+              <w:jc w:val="center"/>
+            </w:pPr>
+            <w:r>
+              <w:t>Samuel</w:t>
+            </w:r>
+          </w:p>
+        </w:tc>
+        <w:tc>
+          <w:tcPr>
+            <w:tcW w:w="2624" w:type="dxa"/>
+          </w:tcPr>
+          <w:p>
+            <w:pPr>
+              <w:jc w:val="both"/>
+            </w:pPr>
+            <w:r>
+              <w:t>Timer Class</w:t>
+            </w:r>
+          </w:p>
+        </w:tc>
+        <w:tc>
+          <w:tcPr>
+            <w:tcW w:w="1927" w:type="dxa"/>
+          </w:tcPr>
+          <w:p>
+            <w:r>
+              <w:t>Class with delta time and timers.</w:t>
+            </w:r>
+          </w:p>
+        </w:tc>
+        <w:tc>
+          <w:tcPr>
+            <w:tcW w:w="2314" w:type="dxa"/>
+          </w:tcPr>
+          <w:p>
+            <w:pPr>
+              <w:jc w:val="center"/>
+            </w:pPr>
+            <w:r>
+              <w:t>1</w:t>
+            </w:r>
+          </w:p>
+        </w:tc>
+      </w:tr>
+      <w:tr>
+        <w:trPr>
+          <w:trHeight w:val="567"/>
+        </w:trPr>
+        <w:tc>
+          <w:tcPr>
+            <w:tcW w:w="2134" w:type="dxa"/>
+          </w:tcPr>
+          <w:p>
+            <w:pPr>
+              <w:jc w:val="center"/>
+            </w:pPr>
+            <w:r>
+              <w:t>Samuel</w:t>
+            </w:r>
+          </w:p>
+        </w:tc>
+        <w:tc>
+          <w:tcPr>
+            <w:tcW w:w="2624" w:type="dxa"/>
+          </w:tcPr>
+          <w:p>
+            <w:pPr>
+              <w:jc w:val="both"/>
+            </w:pPr>
+            <w:r>
+              <w:t>Clicking and Stall Selection</w:t>
+            </w:r>
+          </w:p>
+        </w:tc>
+        <w:tc>
+          <w:tcPr>
+            <w:tcW w:w="1927" w:type="dxa"/>
+          </w:tcPr>
+          <w:p>
+            <w:r>
+              <w:t>Clicking on stalls to move them</w:t>
+            </w:r>
+          </w:p>
+        </w:tc>
+        <w:tc>
+          <w:tcPr>
+            <w:tcW w:w="2314" w:type="dxa"/>
+          </w:tcPr>
+          <w:p>
+            <w:pPr>
+              <w:jc w:val="center"/>
+            </w:pPr>
+            <w:r>
+              <w:t>6</w:t>
+            </w:r>
+          </w:p>
+        </w:tc>
+      </w:tr>
+      <w:tr>
+        <w:trPr>
+          <w:trHeight w:val="567"/>
+        </w:trPr>
+        <w:tc>
+          <w:tcPr>
+            <w:tcW w:w="2134" w:type="dxa"/>
+          </w:tcPr>
+          <w:p>
+            <w:pPr>
               <w:jc w:val="center"/>
             </w:pPr>
             <w:r>
               <w:t>Amos</w:t>
             </w:r>
           </w:p>
-          <w:p>
-            <w:pPr>
-              <w:pBdr>
-                <w:bottom w:val="single" w:sz="6" w:space="1" w:color="auto"/>
-              </w:pBdr>
-              <w:jc w:val="center"/>
-            </w:pPr>
-          </w:p>
-        </w:tc>
-        <w:tc>
-          <w:tcPr>
-            <w:tcW w:w="2607" w:type="dxa"/>
-          </w:tcPr>
-          <w:p>
-            <w:pPr>
-              <w:pBdr>
-                <w:bottom w:val="single" w:sz="6" w:space="1" w:color="auto"/>
-              </w:pBdr>
+        </w:tc>
+        <w:tc>
+          <w:tcPr>
+            <w:tcW w:w="2624" w:type="dxa"/>
+          </w:tcPr>
+          <w:p>
+            <w:pPr>
+              <w:jc w:val="both"/>
+            </w:pPr>
+            <w:r>
+              <w:t>Win Lose condition</w:t>
+            </w:r>
+          </w:p>
+        </w:tc>
+        <w:tc>
+          <w:tcPr>
+            <w:tcW w:w="1927" w:type="dxa"/>
+          </w:tcPr>
+          <w:p>
+            <w:r>
+              <w:t>Creating win/ lose conditions</w:t>
+            </w:r>
+          </w:p>
+        </w:tc>
+        <w:tc>
+          <w:tcPr>
+            <w:tcW w:w="2314" w:type="dxa"/>
+          </w:tcPr>
+          <w:p>
+            <w:pPr>
+              <w:jc w:val="center"/>
+            </w:pPr>
+            <w:r>
+              <w:t>1</w:t>
+            </w:r>
+          </w:p>
+        </w:tc>
+      </w:tr>
+      <w:tr>
+        <w:trPr>
+          <w:trHeight w:val="583"/>
+        </w:trPr>
+        <w:tc>
+          <w:tcPr>
+            <w:tcW w:w="2134" w:type="dxa"/>
+          </w:tcPr>
+          <w:p>
+            <w:pPr>
+              <w:jc w:val="center"/>
+            </w:pPr>
+            <w:r>
+              <w:t>Amos</w:t>
+            </w:r>
+          </w:p>
+        </w:tc>
+        <w:tc>
+          <w:tcPr>
+            <w:tcW w:w="2624" w:type="dxa"/>
+          </w:tcPr>
+          <w:p>
+            <w:pPr>
+              <w:jc w:val="both"/>
+            </w:pPr>
+            <w:r>
+              <w:t>Sound</w:t>
+            </w:r>
+          </w:p>
+        </w:tc>
+        <w:tc>
+          <w:tcPr>
+            <w:tcW w:w="1927" w:type="dxa"/>
+          </w:tcPr>
+          <w:p>
+            <w:r>
+              <w:t>Creating sound class to use.</w:t>
+            </w:r>
+          </w:p>
+        </w:tc>
+        <w:tc>
+          <w:tcPr>
+            <w:tcW w:w="2314" w:type="dxa"/>
+          </w:tcPr>
+          <w:p>
+            <w:pPr>
+              <w:jc w:val="center"/>
+            </w:pPr>
+            <w:r>
+              <w:t>2</w:t>
+            </w:r>
+          </w:p>
+        </w:tc>
+      </w:tr>
+      <w:tr>
+        <w:trPr>
+          <w:trHeight w:val="567"/>
+        </w:trPr>
+        <w:tc>
+          <w:tcPr>
+            <w:tcW w:w="2134" w:type="dxa"/>
+          </w:tcPr>
+          <w:p>
+            <w:pPr>
+              <w:jc w:val="center"/>
+            </w:pPr>
+            <w:r>
+              <w:t>Amos</w:t>
+            </w:r>
+          </w:p>
+        </w:tc>
+        <w:tc>
+          <w:tcPr>
+            <w:tcW w:w="2624" w:type="dxa"/>
+          </w:tcPr>
+          <w:p>
+            <w:pPr>
+              <w:jc w:val="both"/>
+            </w:pPr>
+            <w:r>
+              <w:t>Grid Map</w:t>
+            </w:r>
+          </w:p>
+        </w:tc>
+        <w:tc>
+          <w:tcPr>
+            <w:tcW w:w="1927" w:type="dxa"/>
+          </w:tcPr>
+          <w:p>
+            <w:r>
+              <w:t>A grid map for placement of shops.</w:t>
+            </w:r>
+          </w:p>
+        </w:tc>
+        <w:tc>
+          <w:tcPr>
+            <w:tcW w:w="2314" w:type="dxa"/>
+          </w:tcPr>
+          <w:p>
+            <w:pPr>
+              <w:jc w:val="center"/>
+            </w:pPr>
+            <w:r>
+              <w:t>5</w:t>
+            </w:r>
+          </w:p>
+        </w:tc>
+      </w:tr>
+      <w:tr>
+        <w:trPr>
+          <w:trHeight w:val="567"/>
+        </w:trPr>
+        <w:tc>
+          <w:tcPr>
+            <w:tcW w:w="2134" w:type="dxa"/>
+          </w:tcPr>
+          <w:p>
+            <w:pPr>
+              <w:jc w:val="center"/>
+            </w:pPr>
+            <w:r>
+              <w:t>Amos</w:t>
+            </w:r>
+          </w:p>
+        </w:tc>
+        <w:tc>
+          <w:tcPr>
+            <w:tcW w:w="2624" w:type="dxa"/>
+          </w:tcPr>
+          <w:p>
+            <w:pPr>
               <w:jc w:val="both"/>
             </w:pPr>
             <w:r>
               <w:t>Entity Class</w:t>
             </w:r>
           </w:p>
-          <w:p>
-            <w:pPr>
-              <w:pBdr>
-                <w:bottom w:val="single" w:sz="6" w:space="1" w:color="auto"/>
-              </w:pBdr>
-              <w:jc w:val="both"/>
-            </w:pPr>
-          </w:p>
-        </w:tc>
-        <w:tc>
-          <w:tcPr>
-            <w:tcW w:w="1915" w:type="dxa"/>
-          </w:tcPr>
-          <w:p>
-            <w:pPr>
-              <w:pBdr>
-                <w:bottom w:val="single" w:sz="6" w:space="1" w:color="auto"/>
-              </w:pBdr>
-            </w:pPr>
+        </w:tc>
+        <w:tc>
+          <w:tcPr>
+            <w:tcW w:w="1927" w:type="dxa"/>
+          </w:tcPr>
+          <w:p>
             <w:r>
               <w:t>Creates easy to manage entities</w:t>
             </w:r>
@@ -2113,27 +2440,560 @@
         </w:tc>
         <w:tc>
           <w:tcPr>
-            <w:tcW w:w="2299" w:type="dxa"/>
-          </w:tcPr>
-          <w:p>
-            <w:pPr>
-              <w:pBdr>
-                <w:bottom w:val="single" w:sz="6" w:space="1" w:color="auto"/>
-              </w:pBdr>
+            <w:tcW w:w="2314" w:type="dxa"/>
+          </w:tcPr>
+          <w:p>
+            <w:pPr>
               <w:jc w:val="center"/>
             </w:pPr>
             <w:r>
               <w:t>3</w:t>
             </w:r>
           </w:p>
-          <w:p>
-            <w:pPr>
-              <w:pBdr>
-                <w:bottom w:val="single" w:sz="6" w:space="1" w:color="auto"/>
-              </w:pBdr>
-              <w:jc w:val="center"/>
-            </w:pPr>
-          </w:p>
+        </w:tc>
+      </w:tr>
+      <w:tr>
+        <w:trPr>
+          <w:trHeight w:val="567"/>
+        </w:trPr>
+        <w:tc>
+          <w:tcPr>
+            <w:tcW w:w="2134" w:type="dxa"/>
+          </w:tcPr>
+          <w:p>
+            <w:pPr>
+              <w:jc w:val="center"/>
+            </w:pPr>
+          </w:p>
+        </w:tc>
+        <w:tc>
+          <w:tcPr>
+            <w:tcW w:w="2624" w:type="dxa"/>
+          </w:tcPr>
+          <w:p>
+            <w:pPr>
+              <w:jc w:val="both"/>
+            </w:pPr>
+            <w:proofErr w:type="spellStart"/>
+            <w:r>
+              <w:t>MenuState</w:t>
+            </w:r>
+            <w:proofErr w:type="spellEnd"/>
+          </w:p>
+        </w:tc>
+        <w:tc>
+          <w:tcPr>
+            <w:tcW w:w="1927" w:type="dxa"/>
+          </w:tcPr>
+          <w:p>
+            <w:r>
+              <w:t>The main menu</w:t>
+            </w:r>
+          </w:p>
+        </w:tc>
+        <w:tc>
+          <w:tcPr>
+            <w:tcW w:w="2314" w:type="dxa"/>
+          </w:tcPr>
+          <w:p/>
+        </w:tc>
+      </w:tr>
+      <w:tr>
+        <w:trPr>
+          <w:trHeight w:val="567"/>
+        </w:trPr>
+        <w:tc>
+          <w:tcPr>
+            <w:tcW w:w="2134" w:type="dxa"/>
+          </w:tcPr>
+          <w:p>
+            <w:pPr>
+              <w:jc w:val="center"/>
+            </w:pPr>
+          </w:p>
+        </w:tc>
+        <w:tc>
+          <w:tcPr>
+            <w:tcW w:w="2624" w:type="dxa"/>
+          </w:tcPr>
+          <w:p>
+            <w:pPr>
+              <w:jc w:val="both"/>
+            </w:pPr>
+            <w:proofErr w:type="spellStart"/>
+            <w:r>
+              <w:t>TutorialState</w:t>
+            </w:r>
+            <w:proofErr w:type="spellEnd"/>
+          </w:p>
+        </w:tc>
+        <w:tc>
+          <w:tcPr>
+            <w:tcW w:w="1927" w:type="dxa"/>
+          </w:tcPr>
+          <w:p>
+            <w:r>
+              <w:t>State that shows the tutorial images</w:t>
+            </w:r>
+          </w:p>
+        </w:tc>
+        <w:tc>
+          <w:tcPr>
+            <w:tcW w:w="2314" w:type="dxa"/>
+          </w:tcPr>
+          <w:p/>
+        </w:tc>
+      </w:tr>
+      <w:tr>
+        <w:trPr>
+          <w:trHeight w:val="567"/>
+        </w:trPr>
+        <w:tc>
+          <w:tcPr>
+            <w:tcW w:w="2134" w:type="dxa"/>
+          </w:tcPr>
+          <w:p>
+            <w:pPr>
+              <w:jc w:val="center"/>
+            </w:pPr>
+          </w:p>
+        </w:tc>
+        <w:tc>
+          <w:tcPr>
+            <w:tcW w:w="2624" w:type="dxa"/>
+          </w:tcPr>
+          <w:p>
+            <w:pPr>
+              <w:jc w:val="both"/>
+            </w:pPr>
+            <w:proofErr w:type="spellStart"/>
+            <w:r>
+              <w:t>PlayState</w:t>
+            </w:r>
+            <w:proofErr w:type="spellEnd"/>
+          </w:p>
+        </w:tc>
+        <w:tc>
+          <w:tcPr>
+            <w:tcW w:w="1927" w:type="dxa"/>
+          </w:tcPr>
+          <w:p>
+            <w:r>
+              <w:t xml:space="preserve">The </w:t>
+            </w:r>
+            <w:r>
+              <w:rPr>
+                <w:i/>
+              </w:rPr>
+              <w:t>game state</w:t>
+            </w:r>
+            <w:r>
+              <w:t xml:space="preserve"> with the </w:t>
+            </w:r>
+            <w:r>
+              <w:rPr>
+                <w:i/>
+              </w:rPr>
+              <w:t>in-game state manager</w:t>
+            </w:r>
+            <w:r>
+              <w:t xml:space="preserve"> and the list of </w:t>
+            </w:r>
+            <w:r>
+              <w:rPr>
+                <w:i/>
+              </w:rPr>
+              <w:t>in-game states</w:t>
+            </w:r>
+          </w:p>
+        </w:tc>
+        <w:tc>
+          <w:tcPr>
+            <w:tcW w:w="2314" w:type="dxa"/>
+          </w:tcPr>
+          <w:p/>
+        </w:tc>
+      </w:tr>
+      <w:tr>
+        <w:trPr>
+          <w:trHeight w:val="567"/>
+        </w:trPr>
+        <w:tc>
+          <w:tcPr>
+            <w:tcW w:w="2134" w:type="dxa"/>
+          </w:tcPr>
+          <w:p>
+            <w:pPr>
+              <w:jc w:val="center"/>
+            </w:pPr>
+          </w:p>
+        </w:tc>
+        <w:tc>
+          <w:tcPr>
+            <w:tcW w:w="2624" w:type="dxa"/>
+          </w:tcPr>
+          <w:p>
+            <w:pPr>
+              <w:jc w:val="both"/>
+            </w:pPr>
+            <w:proofErr w:type="spellStart"/>
+            <w:r>
+              <w:t>BuyMaskState</w:t>
+            </w:r>
+            <w:proofErr w:type="spellEnd"/>
+          </w:p>
+        </w:tc>
+        <w:tc>
+          <w:tcPr>
+            <w:tcW w:w="1927" w:type="dxa"/>
+          </w:tcPr>
+          <w:p>
+            <w:r>
+              <w:t>Player buys mask at the start of the day here</w:t>
+            </w:r>
+          </w:p>
+        </w:tc>
+        <w:tc>
+          <w:tcPr>
+            <w:tcW w:w="2314" w:type="dxa"/>
+          </w:tcPr>
+          <w:p/>
+        </w:tc>
+      </w:tr>
+      <w:tr>
+        <w:trPr>
+          <w:trHeight w:val="567"/>
+        </w:trPr>
+        <w:tc>
+          <w:tcPr>
+            <w:tcW w:w="2134" w:type="dxa"/>
+          </w:tcPr>
+          <w:p>
+            <w:pPr>
+              <w:jc w:val="center"/>
+            </w:pPr>
+          </w:p>
+        </w:tc>
+        <w:tc>
+          <w:tcPr>
+            <w:tcW w:w="2624" w:type="dxa"/>
+          </w:tcPr>
+          <w:p>
+            <w:pPr>
+              <w:jc w:val="both"/>
+            </w:pPr>
+            <w:proofErr w:type="spellStart"/>
+            <w:r>
+              <w:t>StartOfDayState</w:t>
+            </w:r>
+            <w:proofErr w:type="spellEnd"/>
+          </w:p>
+        </w:tc>
+        <w:tc>
+          <w:tcPr>
+            <w:tcW w:w="1927" w:type="dxa"/>
+          </w:tcPr>
+          <w:p>
+            <w:r>
+              <w:t>Player assign a number of gas mask to a stall and the price to sell</w:t>
+            </w:r>
+          </w:p>
+        </w:tc>
+        <w:tc>
+          <w:tcPr>
+            <w:tcW w:w="2314" w:type="dxa"/>
+          </w:tcPr>
+          <w:p/>
+        </w:tc>
+      </w:tr>
+      <w:tr>
+        <w:trPr>
+          <w:trHeight w:val="567"/>
+        </w:trPr>
+        <w:tc>
+          <w:tcPr>
+            <w:tcW w:w="2134" w:type="dxa"/>
+          </w:tcPr>
+          <w:p>
+            <w:pPr>
+              <w:jc w:val="center"/>
+            </w:pPr>
+          </w:p>
+        </w:tc>
+        <w:tc>
+          <w:tcPr>
+            <w:tcW w:w="2624" w:type="dxa"/>
+          </w:tcPr>
+          <w:p>
+            <w:pPr>
+              <w:jc w:val="both"/>
+            </w:pPr>
+            <w:proofErr w:type="spellStart"/>
+            <w:r>
+              <w:t>GamePlayState</w:t>
+            </w:r>
+            <w:proofErr w:type="spellEnd"/>
+          </w:p>
+        </w:tc>
+        <w:tc>
+          <w:tcPr>
+            <w:tcW w:w="1927" w:type="dxa"/>
+          </w:tcPr>
+          <w:p>
+            <w:r>
+              <w:t>The actual gameplay/simulation</w:t>
+            </w:r>
+          </w:p>
+        </w:tc>
+        <w:tc>
+          <w:tcPr>
+            <w:tcW w:w="2314" w:type="dxa"/>
+          </w:tcPr>
+          <w:p/>
+        </w:tc>
+      </w:tr>
+      <w:tr>
+        <w:trPr>
+          <w:trHeight w:val="567"/>
+        </w:trPr>
+        <w:tc>
+          <w:tcPr>
+            <w:tcW w:w="2134" w:type="dxa"/>
+          </w:tcPr>
+          <w:p>
+            <w:pPr>
+              <w:jc w:val="center"/>
+            </w:pPr>
+          </w:p>
+        </w:tc>
+        <w:tc>
+          <w:tcPr>
+            <w:tcW w:w="2624" w:type="dxa"/>
+          </w:tcPr>
+          <w:p>
+            <w:pPr>
+              <w:jc w:val="both"/>
+            </w:pPr>
+            <w:proofErr w:type="spellStart"/>
+            <w:r>
+              <w:t>EndOfDayState</w:t>
+            </w:r>
+            <w:proofErr w:type="spellEnd"/>
+          </w:p>
+        </w:tc>
+        <w:tc>
+          <w:tcPr>
+            <w:tcW w:w="1927" w:type="dxa"/>
+          </w:tcPr>
+          <w:p>
+            <w:r>
+              <w:t xml:space="preserve">Shows the profit earned and </w:t>
+            </w:r>
+            <w:r>
+              <w:t>the forecast for the next day</w:t>
+            </w:r>
+          </w:p>
+        </w:tc>
+        <w:tc>
+          <w:tcPr>
+            <w:tcW w:w="2314" w:type="dxa"/>
+          </w:tcPr>
+          <w:p/>
+        </w:tc>
+      </w:tr>
+      <w:tr>
+        <w:trPr>
+          <w:trHeight w:val="567"/>
+        </w:trPr>
+        <w:tc>
+          <w:tcPr>
+            <w:tcW w:w="2134" w:type="dxa"/>
+          </w:tcPr>
+          <w:p>
+            <w:pPr>
+              <w:jc w:val="center"/>
+            </w:pPr>
+          </w:p>
+        </w:tc>
+        <w:tc>
+          <w:tcPr>
+            <w:tcW w:w="2624" w:type="dxa"/>
+          </w:tcPr>
+          <w:p>
+            <w:pPr>
+              <w:jc w:val="both"/>
+            </w:pPr>
+            <w:proofErr w:type="spellStart"/>
+            <w:r>
+              <w:t>SaveState</w:t>
+            </w:r>
+            <w:proofErr w:type="spellEnd"/>
+          </w:p>
+        </w:tc>
+        <w:tc>
+          <w:tcPr>
+            <w:tcW w:w="1927" w:type="dxa"/>
+          </w:tcPr>
+          <w:p>
+            <w:r>
+              <w:t>Saves the game progress</w:t>
+            </w:r>
+          </w:p>
+        </w:tc>
+        <w:tc>
+          <w:tcPr>
+            <w:tcW w:w="2314" w:type="dxa"/>
+          </w:tcPr>
+          <w:p/>
+        </w:tc>
+      </w:tr>
+      <w:tr>
+        <w:trPr>
+          <w:trHeight w:val="567"/>
+        </w:trPr>
+        <w:tc>
+          <w:tcPr>
+            <w:tcW w:w="2134" w:type="dxa"/>
+          </w:tcPr>
+          <w:p>
+            <w:pPr>
+              <w:jc w:val="center"/>
+            </w:pPr>
+          </w:p>
+        </w:tc>
+        <w:tc>
+          <w:tcPr>
+            <w:tcW w:w="2624" w:type="dxa"/>
+          </w:tcPr>
+          <w:p>
+            <w:pPr>
+              <w:jc w:val="both"/>
+            </w:pPr>
+            <w:proofErr w:type="spellStart"/>
+            <w:r>
+              <w:t>LoadState</w:t>
+            </w:r>
+            <w:proofErr w:type="spellEnd"/>
+          </w:p>
+        </w:tc>
+        <w:tc>
+          <w:tcPr>
+            <w:tcW w:w="1927" w:type="dxa"/>
+          </w:tcPr>
+          <w:p>
+            <w:r>
+              <w:t>Loads the game progress from a text file</w:t>
+            </w:r>
+          </w:p>
+        </w:tc>
+        <w:tc>
+          <w:tcPr>
+            <w:tcW w:w="2314" w:type="dxa"/>
+          </w:tcPr>
+          <w:p/>
+        </w:tc>
+      </w:tr>
+      <w:tr>
+        <w:trPr>
+          <w:trHeight w:val="567"/>
+        </w:trPr>
+        <w:tc>
+          <w:tcPr>
+            <w:tcW w:w="2134" w:type="dxa"/>
+          </w:tcPr>
+          <w:p>
+            <w:pPr>
+              <w:jc w:val="center"/>
+            </w:pPr>
+          </w:p>
+        </w:tc>
+        <w:tc>
+          <w:tcPr>
+            <w:tcW w:w="2624" w:type="dxa"/>
+          </w:tcPr>
+          <w:p>
+            <w:pPr>
+              <w:jc w:val="both"/>
+            </w:pPr>
+            <w:proofErr w:type="spellStart"/>
+            <w:r>
+              <w:t>EndGameState</w:t>
+            </w:r>
+            <w:proofErr w:type="spellEnd"/>
+          </w:p>
+        </w:tc>
+        <w:tc>
+          <w:tcPr>
+            <w:tcW w:w="1927" w:type="dxa"/>
+          </w:tcPr>
+          <w:p>
+            <w:r>
+              <w:t xml:space="preserve">When the game ends (reaches end of the week), checks </w:t>
+            </w:r>
+            <w:proofErr w:type="spellStart"/>
+            <w:r>
+              <w:t>WinLose</w:t>
+            </w:r>
+            <w:proofErr w:type="spellEnd"/>
+            <w:r>
+              <w:t xml:space="preserve"> condition </w:t>
+            </w:r>
+            <w:r>
+              <w:lastRenderedPageBreak/>
+              <w:t xml:space="preserve">and displays </w:t>
+            </w:r>
+            <w:proofErr w:type="spellStart"/>
+            <w:r>
+              <w:t>highscore</w:t>
+            </w:r>
+            <w:proofErr w:type="spellEnd"/>
+          </w:p>
+        </w:tc>
+        <w:tc>
+          <w:tcPr>
+            <w:tcW w:w="2314" w:type="dxa"/>
+          </w:tcPr>
+          <w:p/>
+        </w:tc>
+      </w:tr>
+      <w:tr>
+        <w:trPr>
+          <w:trHeight w:val="567"/>
+        </w:trPr>
+        <w:tc>
+          <w:tcPr>
+            <w:tcW w:w="2134" w:type="dxa"/>
+          </w:tcPr>
+          <w:p>
+            <w:pPr>
+              <w:jc w:val="center"/>
+            </w:pPr>
+          </w:p>
+        </w:tc>
+        <w:tc>
+          <w:tcPr>
+            <w:tcW w:w="2624" w:type="dxa"/>
+          </w:tcPr>
+          <w:p>
+            <w:pPr>
+              <w:jc w:val="both"/>
+            </w:pPr>
+          </w:p>
+        </w:tc>
+        <w:tc>
+          <w:tcPr>
+            <w:tcW w:w="1927" w:type="dxa"/>
+          </w:tcPr>
+          <w:p>
+            <w:bookmarkStart w:id="0" w:name="_GoBack"/>
+            <w:bookmarkEnd w:id="0"/>
+          </w:p>
+        </w:tc>
+        <w:tc>
+          <w:tcPr>
+            <w:tcW w:w="2314" w:type="dxa"/>
+          </w:tcPr>
+          <w:p/>
         </w:tc>
       </w:tr>
     </w:tbl>
@@ -2567,13 +3427,11 @@
               <w:jc w:val="center"/>
             </w:pPr>
             <w:r>
-              <w:t xml:space="preserve">Ying </w:t>
-            </w:r>
-            <w:proofErr w:type="spellStart"/>
-            <w:r>
-              <w:t>Tzi</w:t>
-            </w:r>
-            <w:proofErr w:type="spellEnd"/>
+              <w:t>Ying Tz</w:t>
+            </w:r>
+            <w:r>
+              <w:t>u</w:t>
+            </w:r>
           </w:p>
         </w:tc>
         <w:tc>
@@ -2732,7 +3590,11 @@
           </w:tcPr>
           <w:p>
             <w:r>
-              <w:t>Collecting various items that increase stock of masks</w:t>
+              <w:t xml:space="preserve">Collecting various </w:t>
+            </w:r>
+            <w:r>
+              <w:lastRenderedPageBreak/>
+              <w:t>items that increase stock of masks</w:t>
             </w:r>
           </w:p>
         </w:tc>
@@ -2745,6 +3607,7 @@
               <w:jc w:val="center"/>
             </w:pPr>
             <w:r>
+              <w:lastRenderedPageBreak/>
               <w:t>7</w:t>
             </w:r>
           </w:p>
@@ -2760,6 +3623,7 @@
               <w:jc w:val="center"/>
             </w:pPr>
             <w:r>
+              <w:lastRenderedPageBreak/>
               <w:t>Roland</w:t>
             </w:r>
           </w:p>
@@ -2784,58 +3648,6 @@
           <w:p>
             <w:r>
               <w:t>Encrypting saved data to make editing of files harder.</w:t>
-            </w:r>
-          </w:p>
-        </w:tc>
-        <w:tc>
-          <w:tcPr>
-            <w:tcW w:w="2321" w:type="dxa"/>
-          </w:tcPr>
-          <w:p>
-            <w:pPr>
-              <w:jc w:val="center"/>
-            </w:pPr>
-            <w:r>
-              <w:t>5</w:t>
-            </w:r>
-          </w:p>
-        </w:tc>
-      </w:tr>
-      <w:tr>
-        <w:tc>
-          <w:tcPr>
-            <w:tcW w:w="2139" w:type="dxa"/>
-          </w:tcPr>
-          <w:p>
-            <w:pPr>
-              <w:jc w:val="center"/>
-            </w:pPr>
-            <w:r>
-              <w:lastRenderedPageBreak/>
-              <w:t>Samuel</w:t>
-            </w:r>
-          </w:p>
-        </w:tc>
-        <w:tc>
-          <w:tcPr>
-            <w:tcW w:w="2623" w:type="dxa"/>
-          </w:tcPr>
-          <w:p>
-            <w:pPr>
-              <w:jc w:val="both"/>
-            </w:pPr>
-            <w:r>
-              <w:t>Buying during game.</w:t>
-            </w:r>
-          </w:p>
-        </w:tc>
-        <w:tc>
-          <w:tcPr>
-            <w:tcW w:w="1933" w:type="dxa"/>
-          </w:tcPr>
-          <w:p>
-            <w:r>
-              <w:t>Purchase of items during gameplay.</w:t>
             </w:r>
           </w:p>
         </w:tc>
@@ -3202,7 +4014,7 @@
           <w:noProof/>
           <w:sz w:val="40"/>
           <w:szCs w:val="40"/>
-          <w:lang w:val="en-US"/>
+          <w:lang w:eastAsia="en-SG"/>
         </w:rPr>
         <w:lastRenderedPageBreak/>
         <w:drawing>
@@ -3254,7 +4066,6 @@
           </wp:inline>
         </w:drawing>
       </w:r>
-      <w:bookmarkStart w:id="0" w:name="_GoBack"/>
       <w:r>
         <w:rPr>
           <w:sz w:val="40"/>
@@ -3266,7 +4077,6 @@
           </v:shape>
         </w:pict>
       </w:r>
-      <w:bookmarkEnd w:id="0"/>
     </w:p>
     <w:p>
       <w:pPr>

</xml_diff>

<commit_message>
Updated WorkLoad List WIP
Need voting on the workloads
</commit_message>
<xml_diff>
--- a/SP4 Proposal and FrameWork/Charts + Diagrams + Reports/SP4 Proposal.docx
+++ b/SP4 Proposal and FrameWork/Charts + Diagrams + Reports/SP4 Proposal.docx
@@ -2464,6 +2464,9 @@
             <w:pPr>
               <w:jc w:val="center"/>
             </w:pPr>
+            <w:r>
+              <w:t>Ying Tzu</w:t>
+            </w:r>
           </w:p>
         </w:tc>
         <w:tc>
@@ -2510,6 +2513,9 @@
             <w:pPr>
               <w:jc w:val="center"/>
             </w:pPr>
+            <w:r>
+              <w:t>Ying Tzu</w:t>
+            </w:r>
           </w:p>
         </w:tc>
         <w:tc>
@@ -2556,6 +2562,9 @@
             <w:pPr>
               <w:jc w:val="center"/>
             </w:pPr>
+            <w:r>
+              <w:t>Samuel</w:t>
+            </w:r>
           </w:p>
         </w:tc>
         <w:tc>
@@ -2626,6 +2635,9 @@
             <w:pPr>
               <w:jc w:val="center"/>
             </w:pPr>
+            <w:r>
+              <w:t>Ying Tzu</w:t>
+            </w:r>
           </w:p>
         </w:tc>
         <w:tc>
@@ -2672,6 +2684,9 @@
             <w:pPr>
               <w:jc w:val="center"/>
             </w:pPr>
+            <w:r>
+              <w:t>Ying Tzu</w:t>
+            </w:r>
           </w:p>
         </w:tc>
         <w:tc>
@@ -2718,6 +2733,9 @@
             <w:pPr>
               <w:jc w:val="center"/>
             </w:pPr>
+            <w:r>
+              <w:t>Everyone</w:t>
+            </w:r>
           </w:p>
         </w:tc>
         <w:tc>
@@ -2764,6 +2782,9 @@
             <w:pPr>
               <w:jc w:val="center"/>
             </w:pPr>
+            <w:r>
+              <w:t>Ying Tzu</w:t>
+            </w:r>
           </w:p>
         </w:tc>
         <w:tc>
@@ -2813,6 +2834,9 @@
             <w:pPr>
               <w:jc w:val="center"/>
             </w:pPr>
+            <w:r>
+              <w:t>Wei QI</w:t>
+            </w:r>
           </w:p>
         </w:tc>
         <w:tc>
@@ -2859,6 +2883,9 @@
             <w:pPr>
               <w:jc w:val="center"/>
             </w:pPr>
+            <w:r>
+              <w:t>Wei Qi</w:t>
+            </w:r>
           </w:p>
         </w:tc>
         <w:tc>
@@ -2905,6 +2932,11 @@
             <w:pPr>
               <w:jc w:val="center"/>
             </w:pPr>
+            <w:r>
+              <w:t>Samuel</w:t>
+            </w:r>
+            <w:bookmarkStart w:id="0" w:name="_GoBack"/>
+            <w:bookmarkEnd w:id="0"/>
           </w:p>
         </w:tc>
         <w:tc>
@@ -2984,10 +3016,7 @@
           <w:tcPr>
             <w:tcW w:w="1927" w:type="dxa"/>
           </w:tcPr>
-          <w:p>
-            <w:bookmarkStart w:id="0" w:name="_GoBack"/>
-            <w:bookmarkEnd w:id="0"/>
-          </w:p>
+          <w:p/>
         </w:tc>
         <w:tc>
           <w:tcPr>

</xml_diff>

<commit_message>
Updated Workload and Game name etc
</commit_message>
<xml_diff>
--- a/SP4 Proposal and FrameWork/Charts + Diagrams + Reports/SP4 Proposal.docx
+++ b/SP4 Proposal and FrameWork/Charts + Diagrams + Reports/SP4 Proposal.docx
@@ -86,23 +86,23 @@
           <w:sz w:val="32"/>
           <w:szCs w:val="32"/>
         </w:rPr>
-        <w:t xml:space="preserve">Roland Shum </w:t>
+        <w:t>Roland Shum Weng Sang</w:t>
       </w:r>
-      <w:proofErr w:type="spellStart"/>
-      <w:r>
+    </w:p>
+    <w:p>
+      <w:pPr>
+        <w:jc w:val="center"/>
         <w:rPr>
           <w:sz w:val="32"/>
           <w:szCs w:val="32"/>
         </w:rPr>
-        <w:t>Weng</w:t>
-      </w:r>
-      <w:proofErr w:type="spellEnd"/>
+      </w:pPr>
       <w:r>
         <w:rPr>
           <w:sz w:val="32"/>
           <w:szCs w:val="32"/>
         </w:rPr>
-        <w:t xml:space="preserve"> Sang</w:t>
+        <w:t>Leow Wei Thou, Samuel</w:t>
       </w:r>
     </w:p>
     <w:p>
@@ -118,7 +118,7 @@
           <w:sz w:val="32"/>
           <w:szCs w:val="32"/>
         </w:rPr>
-        <w:t>Leow Wei Thou, Samuel</w:t>
+        <w:t>Chung Wei Qi</w:t>
       </w:r>
     </w:p>
     <w:p>
@@ -134,7 +134,7 @@
           <w:sz w:val="32"/>
           <w:szCs w:val="32"/>
         </w:rPr>
-        <w:t>Chung Wei Qi</w:t>
+        <w:t>Chiu Ying Tzu</w:t>
       </w:r>
     </w:p>
     <w:p>
@@ -150,39 +150,7 @@
           <w:sz w:val="32"/>
           <w:szCs w:val="32"/>
         </w:rPr>
-        <w:t>Chiu Ying Tzu</w:t>
-      </w:r>
-    </w:p>
-    <w:p>
-      <w:pPr>
-        <w:jc w:val="center"/>
-        <w:rPr>
-          <w:sz w:val="32"/>
-          <w:szCs w:val="32"/>
-        </w:rPr>
-      </w:pPr>
-      <w:r>
-        <w:rPr>
-          <w:sz w:val="32"/>
-          <w:szCs w:val="32"/>
-        </w:rPr>
-        <w:t xml:space="preserve">Amos Lee </w:t>
-      </w:r>
-      <w:proofErr w:type="spellStart"/>
-      <w:r>
-        <w:rPr>
-          <w:sz w:val="32"/>
-          <w:szCs w:val="32"/>
-        </w:rPr>
-        <w:t>Jia</w:t>
-      </w:r>
-      <w:proofErr w:type="spellEnd"/>
-      <w:r>
-        <w:rPr>
-          <w:sz w:val="32"/>
-          <w:szCs w:val="32"/>
-        </w:rPr>
-        <w:t xml:space="preserve"> Shen</w:t>
+        <w:t>Amos Lee Jia Shen</w:t>
       </w:r>
     </w:p>
     <w:p>
@@ -269,8 +237,10 @@
               <w:jc w:val="both"/>
             </w:pPr>
             <w:r>
-              <w:t>Gas Mask Stall</w:t>
-            </w:r>
+              <w:t>Haze Outlet</w:t>
+            </w:r>
+            <w:bookmarkStart w:id="0" w:name="_GoBack"/>
+            <w:bookmarkEnd w:id="0"/>
           </w:p>
           <w:p>
             <w:pPr>
@@ -483,7 +453,13 @@
               <w:jc w:val="both"/>
             </w:pPr>
             <w:r>
-              <w:t>The player starts with $1000 on the first day</w:t>
+              <w:t>The player starts with $</w:t>
+            </w:r>
+            <w:r>
+              <w:t>2</w:t>
+            </w:r>
+            <w:r>
+              <w:t>000 on the first day</w:t>
             </w:r>
             <w:r>
               <w:t xml:space="preserve"> of the week</w:t>
@@ -510,7 +486,22 @@
               <w:t xml:space="preserve">day and set the selling price. After that, the player will go to the game screen where the simulation starts playing. Buyers affected by the haze will come forward to your stall to buy your masks. </w:t>
             </w:r>
             <w:r>
-              <w:t>Whenever the game is paused, the player is allowed to alter prices and shop location based on the changing needs and haze locations.</w:t>
+              <w:t>In game</w:t>
+            </w:r>
+            <w:r>
+              <w:t xml:space="preserve">, the player is allowed </w:t>
+            </w:r>
+            <w:r>
+              <w:t>to buy masks for the shop</w:t>
+            </w:r>
+            <w:r>
+              <w:t xml:space="preserve"> and</w:t>
+            </w:r>
+            <w:r>
+              <w:t xml:space="preserve"> change the</w:t>
+            </w:r>
+            <w:r>
+              <w:t xml:space="preserve"> shop location based on the changing needs and haze locations.</w:t>
             </w:r>
             <w:r>
               <w:t xml:space="preserve"> </w:t>
@@ -595,13 +586,23 @@
               <w:jc w:val="both"/>
             </w:pPr>
             <w:r>
-              <w:t>Game States</w:t>
-            </w:r>
-            <w:r>
-              <w:sym w:font="Wingdings" w:char="F0E0"/>
-            </w:r>
-            <w:r>
-              <w:t xml:space="preserve"> Main Menu, settings</w:t>
+              <w:t>Highscore Class</w:t>
+            </w:r>
+          </w:p>
+          <w:p>
+            <w:pPr>
+              <w:jc w:val="both"/>
+            </w:pPr>
+            <w:r>
+              <w:t>Buyer Class (Rendering algo, personality algo, waypoints)</w:t>
+            </w:r>
+          </w:p>
+          <w:p>
+            <w:pPr>
+              <w:jc w:val="both"/>
+            </w:pPr>
+            <w:r>
+              <w:t>Weather (haze) Class</w:t>
             </w:r>
           </w:p>
           <w:p>
@@ -617,6 +618,123 @@
               <w:jc w:val="both"/>
             </w:pPr>
             <w:r>
+              <w:t>UI (Buttons, etc)</w:t>
+            </w:r>
+          </w:p>
+          <w:p>
+            <w:pPr>
+              <w:jc w:val="both"/>
+            </w:pPr>
+            <w:r>
+              <w:t xml:space="preserve">Bar Class </w:t>
+            </w:r>
+          </w:p>
+          <w:p>
+            <w:pPr>
+              <w:jc w:val="both"/>
+            </w:pPr>
+            <w:r>
+              <w:t>Money Animation Class</w:t>
+            </w:r>
+          </w:p>
+          <w:p>
+            <w:pPr>
+              <w:jc w:val="both"/>
+            </w:pPr>
+            <w:r>
+              <w:t>Money System</w:t>
+            </w:r>
+            <w:r>
+              <w:t xml:space="preserve"> </w:t>
+            </w:r>
+            <w:r>
+              <w:t>(Buy/Sell/No. of mask)</w:t>
+            </w:r>
+          </w:p>
+          <w:p>
+            <w:pPr>
+              <w:jc w:val="both"/>
+            </w:pPr>
+            <w:r>
+              <w:t>Stall Class</w:t>
+            </w:r>
+          </w:p>
+          <w:p>
+            <w:pPr>
+              <w:jc w:val="both"/>
+            </w:pPr>
+            <w:r>
+              <w:t>Forecast Class</w:t>
+            </w:r>
+          </w:p>
+          <w:p>
+            <w:pPr>
+              <w:jc w:val="both"/>
+            </w:pPr>
+            <w:r>
+              <w:t>Load/Save Class</w:t>
+            </w:r>
+          </w:p>
+          <w:p>
+            <w:pPr>
+              <w:jc w:val="both"/>
+            </w:pPr>
+            <w:r>
+              <w:t>Models</w:t>
+            </w:r>
+          </w:p>
+          <w:p>
+            <w:pPr>
+              <w:jc w:val="both"/>
+            </w:pPr>
+            <w:r>
+              <w:t>Buying mask during gameplay</w:t>
+            </w:r>
+          </w:p>
+          <w:p>
+            <w:pPr>
+              <w:jc w:val="both"/>
+            </w:pPr>
+            <w:r>
+              <w:t>Game State Manager</w:t>
+            </w:r>
+            <w:r>
+              <w:t xml:space="preserve"> </w:t>
+            </w:r>
+            <w:r>
+              <w:t>(Framework)</w:t>
+            </w:r>
+          </w:p>
+          <w:p>
+            <w:pPr>
+              <w:jc w:val="both"/>
+            </w:pPr>
+            <w:r>
+              <w:t>3D Camera</w:t>
+            </w:r>
+          </w:p>
+          <w:p>
+            <w:pPr>
+              <w:jc w:val="both"/>
+            </w:pPr>
+            <w:r>
+              <w:t>Timer Class</w:t>
+            </w:r>
+          </w:p>
+          <w:p>
+            <w:pPr>
+              <w:jc w:val="both"/>
+            </w:pPr>
+            <w:r>
+              <w:t>Clicking and Stall Selection</w:t>
+            </w:r>
+          </w:p>
+          <w:p>
+            <w:pPr>
+              <w:jc w:val="both"/>
+            </w:pPr>
+            <w:r>
+              <w:lastRenderedPageBreak/>
               <w:t>Win Lose condition</w:t>
             </w:r>
           </w:p>
@@ -625,14 +743,6 @@
               <w:jc w:val="both"/>
             </w:pPr>
             <w:r>
-              <w:t>UI</w:t>
-            </w:r>
-          </w:p>
-          <w:p>
-            <w:pPr>
-              <w:jc w:val="both"/>
-            </w:pPr>
-            <w:r>
               <w:t>Sound</w:t>
             </w:r>
           </w:p>
@@ -641,53 +751,16 @@
               <w:jc w:val="both"/>
             </w:pPr>
             <w:r>
-              <w:t>Change to Orthogonal view</w:t>
-            </w:r>
-          </w:p>
-          <w:p>
-            <w:pPr>
-              <w:jc w:val="both"/>
-            </w:pPr>
-            <w:r>
-              <w:t>Money System (Buy/Sell/No. of mask)</w:t>
-            </w:r>
-          </w:p>
-          <w:p>
-            <w:pPr>
-              <w:jc w:val="both"/>
-            </w:pPr>
-            <w:r>
-              <w:t>Buyer Class</w:t>
-            </w:r>
-          </w:p>
-          <w:p>
-            <w:pPr>
-              <w:jc w:val="both"/>
-            </w:pPr>
-            <w:r>
-              <w:t>Haze Class</w:t>
-            </w:r>
-          </w:p>
-          <w:p>
-            <w:pPr>
-              <w:jc w:val="both"/>
-            </w:pPr>
-            <w:r>
-              <w:t>Forecast Class</w:t>
-            </w:r>
-          </w:p>
-          <w:p>
-            <w:pPr>
-              <w:jc w:val="both"/>
-            </w:pPr>
-            <w:r>
-              <w:t>Load/Save Class</w:t>
-            </w:r>
-          </w:p>
-          <w:p>
-            <w:pPr>
-              <w:jc w:val="both"/>
-            </w:pPr>
+              <w:t>Grid Map</w:t>
+            </w:r>
+          </w:p>
+          <w:p>
+            <w:pPr>
+              <w:jc w:val="both"/>
+            </w:pPr>
+            <w:r>
+              <w:t>Entity Class</w:t>
+            </w:r>
           </w:p>
         </w:tc>
       </w:tr>
@@ -1063,17 +1136,10 @@
           <w:sz w:val="24"/>
           <w:szCs w:val="24"/>
         </w:rPr>
+        <w:lastRenderedPageBreak/>
         <w:tab/>
-      </w:r>
-      <w:proofErr w:type="spellStart"/>
-      <w:r>
-        <w:rPr>
-          <w:sz w:val="24"/>
-          <w:szCs w:val="24"/>
-        </w:rPr>
         <w:t>Lua</w:t>
       </w:r>
-      <w:proofErr w:type="spellEnd"/>
       <w:r>
         <w:rPr>
           <w:sz w:val="24"/>
@@ -1081,21 +1147,12 @@
         </w:rPr>
         <w:t xml:space="preserve"> </w:t>
       </w:r>
-      <w:proofErr w:type="spellStart"/>
       <w:r>
         <w:rPr>
           <w:sz w:val="24"/>
           <w:szCs w:val="24"/>
         </w:rPr>
-        <w:t>init</w:t>
-      </w:r>
-      <w:proofErr w:type="spellEnd"/>
-      <w:r>
-        <w:rPr>
-          <w:sz w:val="24"/>
-          <w:szCs w:val="24"/>
-        </w:rPr>
-        <w:t xml:space="preserve"> and variables.</w:t>
+        <w:t>init and variables.</w:t>
       </w:r>
     </w:p>
     <w:p>
@@ -1205,7 +1262,7 @@
         </w:tc>
         <w:tc>
           <w:tcPr>
-            <w:tcW w:w="1927" w:type="dxa"/>
+            <w:tcW w:w="2106" w:type="dxa"/>
           </w:tcPr>
           <w:p>
             <w:pPr>
@@ -1255,31 +1312,18 @@
             <w:pPr>
               <w:jc w:val="both"/>
             </w:pPr>
-            <w:proofErr w:type="spellStart"/>
-            <w:r>
-              <w:t>Highscore</w:t>
-            </w:r>
-            <w:proofErr w:type="spellEnd"/>
-            <w:r>
-              <w:t xml:space="preserve"> Class</w:t>
-            </w:r>
-          </w:p>
-        </w:tc>
-        <w:tc>
-          <w:tcPr>
-            <w:tcW w:w="1927" w:type="dxa"/>
-          </w:tcPr>
-          <w:p>
-            <w:r>
-              <w:t xml:space="preserve">Load and Save a list of </w:t>
-            </w:r>
-            <w:proofErr w:type="spellStart"/>
-            <w:r>
-              <w:t>highscores</w:t>
-            </w:r>
-            <w:proofErr w:type="spellEnd"/>
-            <w:r>
-              <w:t xml:space="preserve"> from text file</w:t>
+            <w:r>
+              <w:t>Highscore Class</w:t>
+            </w:r>
+          </w:p>
+        </w:tc>
+        <w:tc>
+          <w:tcPr>
+            <w:tcW w:w="2106" w:type="dxa"/>
+          </w:tcPr>
+          <w:p>
+            <w:r>
+              <w:t>Load and Save a list of highscores from text file</w:t>
             </w:r>
           </w:p>
         </w:tc>
@@ -1291,6 +1335,9 @@
             <w:pPr>
               <w:jc w:val="center"/>
             </w:pPr>
+            <w:r>
+              <w:t>3</w:t>
+            </w:r>
           </w:p>
         </w:tc>
       </w:tr>
@@ -1320,41 +1367,17 @@
               <w:jc w:val="both"/>
             </w:pPr>
             <w:r>
-              <w:t xml:space="preserve">Buyer Class (Rendering </w:t>
-            </w:r>
-            <w:proofErr w:type="spellStart"/>
-            <w:r>
-              <w:t>algo</w:t>
-            </w:r>
-            <w:proofErr w:type="spellEnd"/>
-            <w:r>
-              <w:t xml:space="preserve">, personality </w:t>
-            </w:r>
-            <w:proofErr w:type="spellStart"/>
-            <w:r>
-              <w:t>algo</w:t>
-            </w:r>
-            <w:proofErr w:type="spellEnd"/>
-            <w:r>
-              <w:t>, waypoints)</w:t>
-            </w:r>
-          </w:p>
-        </w:tc>
-        <w:tc>
-          <w:tcPr>
-            <w:tcW w:w="1927" w:type="dxa"/>
-          </w:tcPr>
-          <w:p>
-            <w:r>
-              <w:t xml:space="preserve">Creating algorithm that dictates </w:t>
-            </w:r>
-            <w:proofErr w:type="gramStart"/>
-            <w:r>
-              <w:t>buyers</w:t>
-            </w:r>
-            <w:proofErr w:type="gramEnd"/>
-            <w:r>
-              <w:t xml:space="preserve"> attitude.</w:t>
+              <w:t>Buyer Class (Rendering algo, personality algo, waypoints)</w:t>
+            </w:r>
+          </w:p>
+        </w:tc>
+        <w:tc>
+          <w:tcPr>
+            <w:tcW w:w="2106" w:type="dxa"/>
+          </w:tcPr>
+          <w:p>
+            <w:r>
+              <w:t>Creating algorithm that dictates buyers attitude.</w:t>
             </w:r>
           </w:p>
         </w:tc>
@@ -1404,7 +1427,7 @@
         </w:tc>
         <w:tc>
           <w:tcPr>
-            <w:tcW w:w="1927" w:type="dxa"/>
+            <w:tcW w:w="2106" w:type="dxa"/>
           </w:tcPr>
           <w:p>
             <w:r>
@@ -1458,7 +1481,7 @@
         </w:tc>
         <w:tc>
           <w:tcPr>
-            <w:tcW w:w="1927" w:type="dxa"/>
+            <w:tcW w:w="2106" w:type="dxa"/>
           </w:tcPr>
           <w:p>
             <w:r>
@@ -1509,21 +1532,13 @@
               <w:t>UI</w:t>
             </w:r>
             <w:r>
-              <w:t xml:space="preserve"> (Buttons, </w:t>
-            </w:r>
-            <w:proofErr w:type="spellStart"/>
-            <w:r>
-              <w:t>etc</w:t>
-            </w:r>
-            <w:proofErr w:type="spellEnd"/>
-            <w:r>
-              <w:t>)</w:t>
-            </w:r>
-          </w:p>
-        </w:tc>
-        <w:tc>
-          <w:tcPr>
-            <w:tcW w:w="1927" w:type="dxa"/>
+              <w:t xml:space="preserve"> (Buttons, etc)</w:t>
+            </w:r>
+          </w:p>
+        </w:tc>
+        <w:tc>
+          <w:tcPr>
+            <w:tcW w:w="2106" w:type="dxa"/>
           </w:tcPr>
           <w:p>
             <w:r>
@@ -1577,7 +1592,7 @@
         </w:tc>
         <w:tc>
           <w:tcPr>
-            <w:tcW w:w="1927" w:type="dxa"/>
+            <w:tcW w:w="2106" w:type="dxa"/>
           </w:tcPr>
           <w:p>
             <w:r>
@@ -1593,6 +1608,9 @@
             <w:pPr>
               <w:jc w:val="center"/>
             </w:pPr>
+            <w:r>
+              <w:t>3</w:t>
+            </w:r>
           </w:p>
         </w:tc>
       </w:tr>
@@ -1628,7 +1646,7 @@
         </w:tc>
         <w:tc>
           <w:tcPr>
-            <w:tcW w:w="1927" w:type="dxa"/>
+            <w:tcW w:w="2106" w:type="dxa"/>
           </w:tcPr>
           <w:p>
             <w:r>
@@ -1708,7 +1726,7 @@
         </w:tc>
         <w:tc>
           <w:tcPr>
-            <w:tcW w:w="1927" w:type="dxa"/>
+            <w:tcW w:w="2106" w:type="dxa"/>
           </w:tcPr>
           <w:p>
             <w:r>
@@ -1762,7 +1780,7 @@
         </w:tc>
         <w:tc>
           <w:tcPr>
-            <w:tcW w:w="1927" w:type="dxa"/>
+            <w:tcW w:w="2106" w:type="dxa"/>
           </w:tcPr>
           <w:p>
             <w:r>
@@ -1778,6 +1796,9 @@
             <w:pPr>
               <w:jc w:val="center"/>
             </w:pPr>
+            <w:r>
+              <w:t>5</w:t>
+            </w:r>
           </w:p>
         </w:tc>
       </w:tr>
@@ -1813,7 +1834,7 @@
         </w:tc>
         <w:tc>
           <w:tcPr>
-            <w:tcW w:w="1927" w:type="dxa"/>
+            <w:tcW w:w="2106" w:type="dxa"/>
           </w:tcPr>
           <w:p>
             <w:r>
@@ -1848,6 +1869,7 @@
               <w:jc w:val="center"/>
             </w:pPr>
             <w:r>
+              <w:lastRenderedPageBreak/>
               <w:t>Wei Qi</w:t>
             </w:r>
           </w:p>
@@ -1867,7 +1889,7 @@
         </w:tc>
         <w:tc>
           <w:tcPr>
-            <w:tcW w:w="1927" w:type="dxa"/>
+            <w:tcW w:w="2106" w:type="dxa"/>
           </w:tcPr>
           <w:p>
             <w:r>
@@ -1921,19 +1943,11 @@
         </w:tc>
         <w:tc>
           <w:tcPr>
-            <w:tcW w:w="1927" w:type="dxa"/>
-          </w:tcPr>
-          <w:p>
-            <w:r>
-              <w:t xml:space="preserve">Models made in </w:t>
-            </w:r>
-            <w:proofErr w:type="spellStart"/>
-            <w:r>
-              <w:t>maya</w:t>
-            </w:r>
-            <w:proofErr w:type="spellEnd"/>
-            <w:r>
-              <w:t xml:space="preserve"> and UV mapping for Stalls</w:t>
+            <w:tcW w:w="2106" w:type="dxa"/>
+          </w:tcPr>
+          <w:p>
+            <w:r>
+              <w:t>Models made in maya and UV mapping for Stalls</w:t>
             </w:r>
           </w:p>
         </w:tc>
@@ -1945,6 +1959,9 @@
             <w:pPr>
               <w:jc w:val="center"/>
             </w:pPr>
+            <w:r>
+              <w:t>3</w:t>
+            </w:r>
           </w:p>
         </w:tc>
       </w:tr>
@@ -1961,7 +1978,6 @@
               <w:jc w:val="center"/>
             </w:pPr>
             <w:r>
-              <w:lastRenderedPageBreak/>
               <w:t>Wei Qi</w:t>
             </w:r>
           </w:p>
@@ -1981,7 +1997,7 @@
         </w:tc>
         <w:tc>
           <w:tcPr>
-            <w:tcW w:w="1927" w:type="dxa"/>
+            <w:tcW w:w="2106" w:type="dxa"/>
           </w:tcPr>
           <w:p>
             <w:r>
@@ -1997,6 +2013,9 @@
             <w:pPr>
               <w:jc w:val="center"/>
             </w:pPr>
+            <w:r>
+              <w:t>5</w:t>
+            </w:r>
           </w:p>
         </w:tc>
       </w:tr>
@@ -2040,7 +2059,7 @@
         </w:tc>
         <w:tc>
           <w:tcPr>
-            <w:tcW w:w="1927" w:type="dxa"/>
+            <w:tcW w:w="2106" w:type="dxa"/>
           </w:tcPr>
           <w:p>
             <w:r>
@@ -2103,7 +2122,7 @@
         </w:tc>
         <w:tc>
           <w:tcPr>
-            <w:tcW w:w="1927" w:type="dxa"/>
+            <w:tcW w:w="2106" w:type="dxa"/>
           </w:tcPr>
           <w:p>
             <w:r>
@@ -2160,7 +2179,7 @@
         </w:tc>
         <w:tc>
           <w:tcPr>
-            <w:tcW w:w="1927" w:type="dxa"/>
+            <w:tcW w:w="2106" w:type="dxa"/>
           </w:tcPr>
           <w:p>
             <w:r>
@@ -2214,7 +2233,7 @@
         </w:tc>
         <w:tc>
           <w:tcPr>
-            <w:tcW w:w="1927" w:type="dxa"/>
+            <w:tcW w:w="2106" w:type="dxa"/>
           </w:tcPr>
           <w:p>
             <w:r>
@@ -2268,7 +2287,7 @@
         </w:tc>
         <w:tc>
           <w:tcPr>
-            <w:tcW w:w="1927" w:type="dxa"/>
+            <w:tcW w:w="2106" w:type="dxa"/>
           </w:tcPr>
           <w:p>
             <w:r>
@@ -2322,7 +2341,7 @@
         </w:tc>
         <w:tc>
           <w:tcPr>
-            <w:tcW w:w="1927" w:type="dxa"/>
+            <w:tcW w:w="2106" w:type="dxa"/>
           </w:tcPr>
           <w:p>
             <w:r>
@@ -2376,7 +2395,7 @@
         </w:tc>
         <w:tc>
           <w:tcPr>
-            <w:tcW w:w="1927" w:type="dxa"/>
+            <w:tcW w:w="2106" w:type="dxa"/>
           </w:tcPr>
           <w:p>
             <w:r>
@@ -2430,7 +2449,7 @@
         </w:tc>
         <w:tc>
           <w:tcPr>
-            <w:tcW w:w="1927" w:type="dxa"/>
+            <w:tcW w:w="2106" w:type="dxa"/>
           </w:tcPr>
           <w:p>
             <w:r>
@@ -2477,16 +2496,14 @@
             <w:pPr>
               <w:jc w:val="both"/>
             </w:pPr>
-            <w:proofErr w:type="spellStart"/>
             <w:r>
               <w:t>MenuState</w:t>
             </w:r>
-            <w:proofErr w:type="spellEnd"/>
-          </w:p>
-        </w:tc>
-        <w:tc>
-          <w:tcPr>
-            <w:tcW w:w="1927" w:type="dxa"/>
+          </w:p>
+        </w:tc>
+        <w:tc>
+          <w:tcPr>
+            <w:tcW w:w="2106" w:type="dxa"/>
           </w:tcPr>
           <w:p>
             <w:r>
@@ -2498,7 +2515,14 @@
           <w:tcPr>
             <w:tcW w:w="2314" w:type="dxa"/>
           </w:tcPr>
-          <w:p/>
+          <w:p>
+            <w:pPr>
+              <w:jc w:val="center"/>
+            </w:pPr>
+            <w:r>
+              <w:t>2</w:t>
+            </w:r>
+          </w:p>
         </w:tc>
       </w:tr>
       <w:tr>
@@ -2526,16 +2550,14 @@
             <w:pPr>
               <w:jc w:val="both"/>
             </w:pPr>
-            <w:proofErr w:type="spellStart"/>
             <w:r>
               <w:t>TutorialState</w:t>
             </w:r>
-            <w:proofErr w:type="spellEnd"/>
-          </w:p>
-        </w:tc>
-        <w:tc>
-          <w:tcPr>
-            <w:tcW w:w="1927" w:type="dxa"/>
+          </w:p>
+        </w:tc>
+        <w:tc>
+          <w:tcPr>
+            <w:tcW w:w="2106" w:type="dxa"/>
           </w:tcPr>
           <w:p>
             <w:r>
@@ -2547,7 +2569,14 @@
           <w:tcPr>
             <w:tcW w:w="2314" w:type="dxa"/>
           </w:tcPr>
-          <w:p/>
+          <w:p>
+            <w:pPr>
+              <w:jc w:val="center"/>
+            </w:pPr>
+            <w:r>
+              <w:t>2</w:t>
+            </w:r>
+          </w:p>
         </w:tc>
       </w:tr>
       <w:tr>
@@ -2575,16 +2604,14 @@
             <w:pPr>
               <w:jc w:val="both"/>
             </w:pPr>
-            <w:proofErr w:type="spellStart"/>
             <w:r>
               <w:t>PlayState</w:t>
             </w:r>
-            <w:proofErr w:type="spellEnd"/>
-          </w:p>
-        </w:tc>
-        <w:tc>
-          <w:tcPr>
-            <w:tcW w:w="1927" w:type="dxa"/>
+          </w:p>
+        </w:tc>
+        <w:tc>
+          <w:tcPr>
+            <w:tcW w:w="2106" w:type="dxa"/>
           </w:tcPr>
           <w:p>
             <w:r>
@@ -2620,7 +2647,14 @@
           <w:tcPr>
             <w:tcW w:w="2314" w:type="dxa"/>
           </w:tcPr>
-          <w:p/>
+          <w:p>
+            <w:pPr>
+              <w:jc w:val="center"/>
+            </w:pPr>
+            <w:r>
+              <w:t>2</w:t>
+            </w:r>
+          </w:p>
         </w:tc>
       </w:tr>
       <w:tr>
@@ -2648,16 +2682,14 @@
             <w:pPr>
               <w:jc w:val="both"/>
             </w:pPr>
-            <w:proofErr w:type="spellStart"/>
             <w:r>
               <w:t>BuyMaskState</w:t>
             </w:r>
-            <w:proofErr w:type="spellEnd"/>
-          </w:p>
-        </w:tc>
-        <w:tc>
-          <w:tcPr>
-            <w:tcW w:w="1927" w:type="dxa"/>
+          </w:p>
+        </w:tc>
+        <w:tc>
+          <w:tcPr>
+            <w:tcW w:w="2106" w:type="dxa"/>
           </w:tcPr>
           <w:p>
             <w:r>
@@ -2669,7 +2701,14 @@
           <w:tcPr>
             <w:tcW w:w="2314" w:type="dxa"/>
           </w:tcPr>
-          <w:p/>
+          <w:p>
+            <w:pPr>
+              <w:jc w:val="center"/>
+            </w:pPr>
+            <w:r>
+              <w:t>2</w:t>
+            </w:r>
+          </w:p>
         </w:tc>
       </w:tr>
       <w:tr>
@@ -2697,16 +2736,14 @@
             <w:pPr>
               <w:jc w:val="both"/>
             </w:pPr>
-            <w:proofErr w:type="spellStart"/>
             <w:r>
               <w:t>StartOfDayState</w:t>
             </w:r>
-            <w:proofErr w:type="spellEnd"/>
-          </w:p>
-        </w:tc>
-        <w:tc>
-          <w:tcPr>
-            <w:tcW w:w="1927" w:type="dxa"/>
+          </w:p>
+        </w:tc>
+        <w:tc>
+          <w:tcPr>
+            <w:tcW w:w="2106" w:type="dxa"/>
           </w:tcPr>
           <w:p>
             <w:r>
@@ -2718,7 +2755,14 @@
           <w:tcPr>
             <w:tcW w:w="2314" w:type="dxa"/>
           </w:tcPr>
-          <w:p/>
+          <w:p>
+            <w:pPr>
+              <w:jc w:val="center"/>
+            </w:pPr>
+            <w:r>
+              <w:t>2</w:t>
+            </w:r>
+          </w:p>
         </w:tc>
       </w:tr>
       <w:tr>
@@ -2746,16 +2790,14 @@
             <w:pPr>
               <w:jc w:val="both"/>
             </w:pPr>
-            <w:proofErr w:type="spellStart"/>
             <w:r>
               <w:t>GamePlayState</w:t>
             </w:r>
-            <w:proofErr w:type="spellEnd"/>
-          </w:p>
-        </w:tc>
-        <w:tc>
-          <w:tcPr>
-            <w:tcW w:w="1927" w:type="dxa"/>
+          </w:p>
+        </w:tc>
+        <w:tc>
+          <w:tcPr>
+            <w:tcW w:w="2106" w:type="dxa"/>
           </w:tcPr>
           <w:p>
             <w:r>
@@ -2767,7 +2809,14 @@
           <w:tcPr>
             <w:tcW w:w="2314" w:type="dxa"/>
           </w:tcPr>
-          <w:p/>
+          <w:p>
+            <w:pPr>
+              <w:jc w:val="center"/>
+            </w:pPr>
+            <w:r>
+              <w:t>2</w:t>
+            </w:r>
+          </w:p>
         </w:tc>
       </w:tr>
       <w:tr>
@@ -2795,16 +2844,14 @@
             <w:pPr>
               <w:jc w:val="both"/>
             </w:pPr>
-            <w:proofErr w:type="spellStart"/>
             <w:r>
               <w:t>EndOfDayState</w:t>
             </w:r>
-            <w:proofErr w:type="spellEnd"/>
-          </w:p>
-        </w:tc>
-        <w:tc>
-          <w:tcPr>
-            <w:tcW w:w="1927" w:type="dxa"/>
+          </w:p>
+        </w:tc>
+        <w:tc>
+          <w:tcPr>
+            <w:tcW w:w="2106" w:type="dxa"/>
           </w:tcPr>
           <w:p>
             <w:r>
@@ -2819,7 +2866,14 @@
           <w:tcPr>
             <w:tcW w:w="2314" w:type="dxa"/>
           </w:tcPr>
-          <w:p/>
+          <w:p>
+            <w:pPr>
+              <w:jc w:val="center"/>
+            </w:pPr>
+            <w:r>
+              <w:t>2</w:t>
+            </w:r>
+          </w:p>
         </w:tc>
       </w:tr>
       <w:tr>
@@ -2847,16 +2901,14 @@
             <w:pPr>
               <w:jc w:val="both"/>
             </w:pPr>
-            <w:proofErr w:type="spellStart"/>
             <w:r>
               <w:t>SaveState</w:t>
             </w:r>
-            <w:proofErr w:type="spellEnd"/>
-          </w:p>
-        </w:tc>
-        <w:tc>
-          <w:tcPr>
-            <w:tcW w:w="1927" w:type="dxa"/>
+          </w:p>
+        </w:tc>
+        <w:tc>
+          <w:tcPr>
+            <w:tcW w:w="2106" w:type="dxa"/>
           </w:tcPr>
           <w:p>
             <w:r>
@@ -2868,7 +2920,14 @@
           <w:tcPr>
             <w:tcW w:w="2314" w:type="dxa"/>
           </w:tcPr>
-          <w:p/>
+          <w:p>
+            <w:pPr>
+              <w:jc w:val="center"/>
+            </w:pPr>
+            <w:r>
+              <w:t>2</w:t>
+            </w:r>
+          </w:p>
         </w:tc>
       </w:tr>
       <w:tr>
@@ -2896,20 +2955,22 @@
             <w:pPr>
               <w:jc w:val="both"/>
             </w:pPr>
-            <w:proofErr w:type="spellStart"/>
             <w:r>
               <w:t>LoadState</w:t>
             </w:r>
-            <w:proofErr w:type="spellEnd"/>
-          </w:p>
-        </w:tc>
-        <w:tc>
-          <w:tcPr>
-            <w:tcW w:w="1927" w:type="dxa"/>
-          </w:tcPr>
-          <w:p>
-            <w:r>
-              <w:t>Loads the game progress from a text file</w:t>
+          </w:p>
+        </w:tc>
+        <w:tc>
+          <w:tcPr>
+            <w:tcW w:w="2106" w:type="dxa"/>
+          </w:tcPr>
+          <w:p>
+            <w:r>
+              <w:t xml:space="preserve">Loads the game progress from a text </w:t>
+            </w:r>
+            <w:r>
+              <w:lastRenderedPageBreak/>
+              <w:t>file</w:t>
             </w:r>
           </w:p>
         </w:tc>
@@ -2917,7 +2978,15 @@
           <w:tcPr>
             <w:tcW w:w="2314" w:type="dxa"/>
           </w:tcPr>
-          <w:p/>
+          <w:p>
+            <w:pPr>
+              <w:jc w:val="center"/>
+            </w:pPr>
+            <w:r>
+              <w:lastRenderedPageBreak/>
+              <w:t>2</w:t>
+            </w:r>
+          </w:p>
         </w:tc>
       </w:tr>
       <w:tr>
@@ -2933,10 +3002,9 @@
               <w:jc w:val="center"/>
             </w:pPr>
             <w:r>
+              <w:lastRenderedPageBreak/>
               <w:t>Samuel</w:t>
             </w:r>
-            <w:bookmarkStart w:id="0" w:name="_GoBack"/>
-            <w:bookmarkEnd w:id="0"/>
           </w:p>
         </w:tc>
         <w:tc>
@@ -2947,82 +3015,33 @@
             <w:pPr>
               <w:jc w:val="both"/>
             </w:pPr>
-            <w:proofErr w:type="spellStart"/>
             <w:r>
               <w:t>EndGameState</w:t>
             </w:r>
-            <w:proofErr w:type="spellEnd"/>
-          </w:p>
-        </w:tc>
-        <w:tc>
-          <w:tcPr>
-            <w:tcW w:w="1927" w:type="dxa"/>
-          </w:tcPr>
-          <w:p>
-            <w:r>
-              <w:t xml:space="preserve">When the game ends (reaches end of the week), checks </w:t>
-            </w:r>
-            <w:proofErr w:type="spellStart"/>
-            <w:r>
-              <w:t>WinLose</w:t>
-            </w:r>
-            <w:proofErr w:type="spellEnd"/>
-            <w:r>
-              <w:t xml:space="preserve"> condition </w:t>
-            </w:r>
-            <w:r>
-              <w:lastRenderedPageBreak/>
-              <w:t xml:space="preserve">and displays </w:t>
-            </w:r>
-            <w:proofErr w:type="spellStart"/>
-            <w:r>
-              <w:t>highscore</w:t>
-            </w:r>
-            <w:proofErr w:type="spellEnd"/>
+          </w:p>
+        </w:tc>
+        <w:tc>
+          <w:tcPr>
+            <w:tcW w:w="2106" w:type="dxa"/>
+          </w:tcPr>
+          <w:p>
+            <w:r>
+              <w:t>When the game ends (reaches end of the week), checks WinLose condition and displays highscore</w:t>
+            </w:r>
           </w:p>
         </w:tc>
         <w:tc>
           <w:tcPr>
             <w:tcW w:w="2314" w:type="dxa"/>
           </w:tcPr>
-          <w:p/>
-        </w:tc>
-      </w:tr>
-      <w:tr>
-        <w:trPr>
-          <w:trHeight w:val="567"/>
-        </w:trPr>
-        <w:tc>
-          <w:tcPr>
-            <w:tcW w:w="2134" w:type="dxa"/>
-          </w:tcPr>
-          <w:p>
-            <w:pPr>
-              <w:jc w:val="center"/>
-            </w:pPr>
-          </w:p>
-        </w:tc>
-        <w:tc>
-          <w:tcPr>
-            <w:tcW w:w="2624" w:type="dxa"/>
-          </w:tcPr>
-          <w:p>
-            <w:pPr>
-              <w:jc w:val="both"/>
-            </w:pPr>
-          </w:p>
-        </w:tc>
-        <w:tc>
-          <w:tcPr>
-            <w:tcW w:w="1927" w:type="dxa"/>
-          </w:tcPr>
-          <w:p/>
-        </w:tc>
-        <w:tc>
-          <w:tcPr>
-            <w:tcW w:w="2314" w:type="dxa"/>
-          </w:tcPr>
-          <w:p/>
+          <w:p>
+            <w:pPr>
+              <w:jc w:val="center"/>
+            </w:pPr>
+            <w:r>
+              <w:t>2</w:t>
+            </w:r>
+          </w:p>
         </w:tc>
       </w:tr>
     </w:tbl>
@@ -3208,11 +3227,9 @@
             <w:pPr>
               <w:jc w:val="both"/>
             </w:pPr>
-            <w:proofErr w:type="spellStart"/>
             <w:r>
               <w:t>Lua</w:t>
             </w:r>
-            <w:proofErr w:type="spellEnd"/>
           </w:p>
         </w:tc>
         <w:tc>
@@ -3221,15 +3238,7 @@
           </w:tcPr>
           <w:p>
             <w:r>
-              <w:t xml:space="preserve">Reading from </w:t>
-            </w:r>
-            <w:proofErr w:type="spellStart"/>
-            <w:r>
-              <w:t>Lua</w:t>
-            </w:r>
-            <w:proofErr w:type="spellEnd"/>
-            <w:r>
-              <w:t xml:space="preserve"> scripts for convenience</w:t>
+              <w:t>Reading from Lua scripts for convenience</w:t>
             </w:r>
           </w:p>
         </w:tc>
@@ -3267,15 +3276,7 @@
           </w:tcPr>
           <w:p>
             <w:r>
-              <w:t xml:space="preserve">Bubble generation </w:t>
-            </w:r>
-            <w:proofErr w:type="spellStart"/>
-            <w:r>
-              <w:t>algo</w:t>
-            </w:r>
-            <w:proofErr w:type="spellEnd"/>
-            <w:r>
-              <w:t>.</w:t>
+              <w:t>Bubble generation algo.</w:t>
             </w:r>
           </w:p>
         </w:tc>
@@ -3551,6 +3552,7 @@
               <w:jc w:val="center"/>
             </w:pPr>
             <w:r>
+              <w:lastRenderedPageBreak/>
               <w:t>Wei Qi</w:t>
             </w:r>
           </w:p>
@@ -3619,11 +3621,7 @@
           </w:tcPr>
           <w:p>
             <w:r>
-              <w:t xml:space="preserve">Collecting various </w:t>
-            </w:r>
-            <w:r>
-              <w:lastRenderedPageBreak/>
-              <w:t>items that increase stock of masks</w:t>
+              <w:t>Collecting various items that increase stock of masks</w:t>
             </w:r>
           </w:p>
         </w:tc>
@@ -3636,7 +3634,6 @@
               <w:jc w:val="center"/>
             </w:pPr>
             <w:r>
-              <w:lastRenderedPageBreak/>
               <w:t>7</w:t>
             </w:r>
           </w:p>
@@ -3652,7 +3649,6 @@
               <w:jc w:val="center"/>
             </w:pPr>
             <w:r>
-              <w:lastRenderedPageBreak/>
               <w:t>Roland</w:t>
             </w:r>
           </w:p>
@@ -3840,17 +3836,8 @@
           <w:sz w:val="24"/>
           <w:szCs w:val="24"/>
         </w:rPr>
-        <w:t xml:space="preserve">Clicking </w:t>
+        <w:t>Clicking sfx</w:t>
       </w:r>
-      <w:proofErr w:type="spellStart"/>
-      <w:r>
-        <w:rPr>
-          <w:sz w:val="24"/>
-          <w:szCs w:val="24"/>
-        </w:rPr>
-        <w:t>sfx</w:t>
-      </w:r>
-      <w:proofErr w:type="spellEnd"/>
     </w:p>
     <w:p>
       <w:pPr>
@@ -3869,17 +3856,8 @@
           <w:sz w:val="24"/>
           <w:szCs w:val="24"/>
         </w:rPr>
-        <w:t xml:space="preserve">Purchase </w:t>
+        <w:t>Purchase sfx</w:t>
       </w:r>
-      <w:proofErr w:type="spellStart"/>
-      <w:r>
-        <w:rPr>
-          <w:sz w:val="24"/>
-          <w:szCs w:val="24"/>
-        </w:rPr>
-        <w:t>sfx</w:t>
-      </w:r>
-      <w:proofErr w:type="spellEnd"/>
     </w:p>
     <w:p>
       <w:pPr>
@@ -3898,17 +3876,8 @@
           <w:sz w:val="24"/>
           <w:szCs w:val="24"/>
         </w:rPr>
-        <w:t xml:space="preserve">Money gain </w:t>
+        <w:t>Money gain sfx</w:t>
       </w:r>
-      <w:proofErr w:type="spellStart"/>
-      <w:r>
-        <w:rPr>
-          <w:sz w:val="24"/>
-          <w:szCs w:val="24"/>
-        </w:rPr>
-        <w:t>sfx</w:t>
-      </w:r>
-      <w:proofErr w:type="spellEnd"/>
     </w:p>
     <w:p>
       <w:pPr>
@@ -3927,17 +3896,8 @@
           <w:sz w:val="24"/>
           <w:szCs w:val="24"/>
         </w:rPr>
-        <w:t xml:space="preserve">Stock placement </w:t>
+        <w:t>Stock placement sfx</w:t>
       </w:r>
-      <w:proofErr w:type="spellStart"/>
-      <w:r>
-        <w:rPr>
-          <w:sz w:val="24"/>
-          <w:szCs w:val="24"/>
-        </w:rPr>
-        <w:t>sfx</w:t>
-      </w:r>
-      <w:proofErr w:type="spellEnd"/>
     </w:p>
     <w:p>
       <w:pPr>
@@ -3956,17 +3916,8 @@
           <w:sz w:val="24"/>
           <w:szCs w:val="24"/>
         </w:rPr>
-        <w:t xml:space="preserve">Game Over </w:t>
+        <w:t>Game Over sfx</w:t>
       </w:r>
-      <w:proofErr w:type="spellStart"/>
-      <w:r>
-        <w:rPr>
-          <w:sz w:val="24"/>
-          <w:szCs w:val="24"/>
-        </w:rPr>
-        <w:t>sfx</w:t>
-      </w:r>
-      <w:proofErr w:type="spellEnd"/>
     </w:p>
     <w:p>
       <w:pPr>

</xml_diff>